<commit_message>
Added the Snymann pdf
</commit_message>
<xml_diff>
--- a/Snyman/newSnyman.docx
+++ b/Snyman/newSnyman.docx
@@ -2,6 +2,640 @@
 <file path=word/document.xml><?xml version="1.0" encoding="utf-8"?>
 <w:document xmlns:ve="http://schemas.openxmlformats.org/markup-compatibility/2006" xmlns:o="urn:schemas-microsoft-com:office:office" xmlns:r="http://schemas.openxmlformats.org/officeDocument/2006/relationships" xmlns:m="http://schemas.openxmlformats.org/officeDocument/2006/math" xmlns:v="urn:schemas-microsoft-com:vml" xmlns:wp="http://schemas.openxmlformats.org/drawingml/2006/wordprocessingDrawing" xmlns:w10="urn:schemas-microsoft-com:office:word" xmlns:w="http://schemas.openxmlformats.org/wordprocessingml/2006/main" xmlns:wne="http://schemas.microsoft.com/office/word/2006/wordml">
   <w:body>
+    <w:sdt>
+      <w:sdtPr>
+        <w:rPr>
+          <w:rFonts w:asciiTheme="majorHAnsi" w:eastAsiaTheme="majorEastAsia" w:hAnsiTheme="majorHAnsi" w:cstheme="majorBidi"/>
+          <w:sz w:val="72"/>
+          <w:szCs w:val="72"/>
+        </w:rPr>
+        <w:id w:val="98684483"/>
+        <w:docPartObj>
+          <w:docPartGallery w:val="Cover Pages"/>
+          <w:docPartUnique/>
+        </w:docPartObj>
+      </w:sdtPr>
+      <w:sdtEndPr>
+        <w:rPr>
+          <w:rFonts w:cs="Mangal"/>
+          <w:bCs/>
+          <w:color w:val="5B9BD5" w:themeColor="accent1"/>
+          <w:sz w:val="26"/>
+          <w:szCs w:val="23"/>
+          <w:lang w:val="en-ZA" w:eastAsia="zh-CN" w:bidi="hi-IN"/>
+        </w:rPr>
+      </w:sdtEndPr>
+      <w:sdtContent>
+        <w:p>
+          <w:pPr>
+            <w:pStyle w:val="NoSpacing"/>
+            <w:rPr>
+              <w:rFonts w:asciiTheme="majorHAnsi" w:eastAsiaTheme="majorEastAsia" w:hAnsiTheme="majorHAnsi" w:cstheme="majorBidi"/>
+              <w:sz w:val="72"/>
+              <w:szCs w:val="72"/>
+            </w:rPr>
+          </w:pPr>
+          <w:r>
+            <w:rPr>
+              <w:rFonts w:eastAsiaTheme="majorEastAsia" w:cstheme="majorBidi"/>
+              <w:noProof/>
+              <w:lang w:eastAsia="zh-TW"/>
+            </w:rPr>
+            <w:pict>
+              <v:rect id="_x0000_s1030" style="position:absolute;margin-left:0;margin-top:0;width:641.75pt;height:64pt;z-index:251669504;mso-width-percent:1050;mso-height-percent:900;mso-position-horizontal:center;mso-position-horizontal-relative:page;mso-position-vertical:bottom;mso-position-vertical-relative:page;mso-width-percent:1050;mso-height-percent:900;mso-height-relative:top-margin-area" o:allowincell="f" fillcolor="#4472c4 [3208]" strokecolor="#2f5496 [2408]">
+                <w10:wrap anchorx="page" anchory="page"/>
+              </v:rect>
+            </w:pict>
+          </w:r>
+          <w:r>
+            <w:rPr>
+              <w:rFonts w:eastAsiaTheme="majorEastAsia" w:cstheme="majorBidi"/>
+              <w:noProof/>
+              <w:lang w:eastAsia="zh-TW"/>
+            </w:rPr>
+            <w:pict>
+              <v:rect id="_x0000_s1033" style="position:absolute;margin-left:0;margin-top:0;width:7.15pt;height:830.75pt;z-index:251672576;mso-height-percent:1050;mso-position-horizontal:center;mso-position-horizontal-relative:left-margin-area;mso-position-vertical:center;mso-position-vertical-relative:page;mso-height-percent:1050" o:allowincell="f" fillcolor="white [3212]" strokecolor="#2f5496 [2408]">
+                <w10:wrap anchorx="margin" anchory="page"/>
+              </v:rect>
+            </w:pict>
+          </w:r>
+          <w:r>
+            <w:rPr>
+              <w:rFonts w:eastAsiaTheme="majorEastAsia" w:cstheme="majorBidi"/>
+              <w:noProof/>
+              <w:lang w:eastAsia="zh-TW"/>
+            </w:rPr>
+            <w:pict>
+              <v:rect id="_x0000_s1032" style="position:absolute;margin-left:0;margin-top:0;width:7.15pt;height:830.75pt;z-index:251671552;mso-height-percent:1050;mso-position-horizontal:center;mso-position-horizontal-relative:right-margin-area;mso-position-vertical:center;mso-position-vertical-relative:page;mso-height-percent:1050" o:allowincell="f" fillcolor="white [3212]" strokecolor="#2f5496 [2408]">
+                <w10:wrap anchorx="page" anchory="page"/>
+              </v:rect>
+            </w:pict>
+          </w:r>
+          <w:r>
+            <w:rPr>
+              <w:rFonts w:eastAsiaTheme="majorEastAsia" w:cstheme="majorBidi"/>
+              <w:noProof/>
+              <w:lang w:eastAsia="zh-TW"/>
+            </w:rPr>
+            <w:pict>
+              <v:rect id="_x0000_s1031" style="position:absolute;margin-left:0;margin-top:0;width:641.75pt;height:64pt;z-index:251670528;mso-width-percent:1050;mso-height-percent:900;mso-position-horizontal:center;mso-position-horizontal-relative:page;mso-position-vertical:top;mso-position-vertical-relative:top-margin-area;mso-width-percent:1050;mso-height-percent:900;mso-height-relative:top-margin-area" o:allowincell="f" fillcolor="#4472c4 [3208]" strokecolor="#2f5496 [2408]">
+                <w10:wrap anchorx="page" anchory="margin"/>
+              </v:rect>
+            </w:pict>
+          </w:r>
+        </w:p>
+        <w:p>
+          <w:pPr>
+            <w:widowControl/>
+            <w:suppressAutoHyphens w:val="0"/>
+            <w:autoSpaceDE w:val="0"/>
+            <w:autoSpaceDN w:val="0"/>
+            <w:adjustRightInd w:val="0"/>
+            <w:jc w:val="center"/>
+            <w:rPr>
+              <w:rFonts w:asciiTheme="majorHAnsi" w:hAnsiTheme="majorHAnsi" w:cs="Arial-BoldMT"/>
+              <w:bCs/>
+              <w:sz w:val="72"/>
+              <w:szCs w:val="28"/>
+              <w:lang w:val="en-US" w:bidi="ar-SA"/>
+            </w:rPr>
+          </w:pPr>
+          <w:r>
+            <w:rPr>
+              <w:rFonts w:asciiTheme="majorHAnsi" w:hAnsiTheme="majorHAnsi" w:cs="Arial-BoldMT"/>
+              <w:bCs/>
+              <w:sz w:val="72"/>
+              <w:szCs w:val="28"/>
+              <w:lang w:val="en-US" w:bidi="ar-SA"/>
+            </w:rPr>
+            <w:t xml:space="preserve">Integrated </w:t>
+          </w:r>
+          <w:proofErr w:type="spellStart"/>
+          <w:r>
+            <w:rPr>
+              <w:rFonts w:asciiTheme="majorHAnsi" w:hAnsiTheme="majorHAnsi" w:cs="Arial-BoldMT"/>
+              <w:bCs/>
+              <w:sz w:val="72"/>
+              <w:szCs w:val="28"/>
+              <w:lang w:val="en-US" w:bidi="ar-SA"/>
+            </w:rPr>
+            <w:t>Gynaecological</w:t>
+          </w:r>
+          <w:proofErr w:type="spellEnd"/>
+          <w:r>
+            <w:rPr>
+              <w:rFonts w:asciiTheme="majorHAnsi" w:hAnsiTheme="majorHAnsi" w:cs="Arial-BoldMT"/>
+              <w:bCs/>
+              <w:sz w:val="72"/>
+              <w:szCs w:val="28"/>
+              <w:lang w:val="en-US" w:bidi="ar-SA"/>
+            </w:rPr>
+            <w:t xml:space="preserve"> Patient </w:t>
+          </w:r>
+          <w:proofErr w:type="spellStart"/>
+          <w:r>
+            <w:rPr>
+              <w:rFonts w:asciiTheme="majorHAnsi" w:hAnsiTheme="majorHAnsi" w:cs="Arial-BoldMT"/>
+              <w:bCs/>
+              <w:sz w:val="72"/>
+              <w:szCs w:val="28"/>
+              <w:lang w:val="en-US" w:bidi="ar-SA"/>
+            </w:rPr>
+            <w:t>Informationmanagement</w:t>
+          </w:r>
+          <w:proofErr w:type="spellEnd"/>
+          <w:r>
+            <w:rPr>
+              <w:rFonts w:asciiTheme="majorHAnsi" w:hAnsiTheme="majorHAnsi" w:cs="Arial-BoldMT"/>
+              <w:bCs/>
+              <w:sz w:val="72"/>
+              <w:szCs w:val="28"/>
+              <w:lang w:val="en-US" w:bidi="ar-SA"/>
+            </w:rPr>
+            <w:t xml:space="preserve"> System</w:t>
+          </w:r>
+        </w:p>
+        <w:p>
+          <w:pPr>
+            <w:widowControl/>
+            <w:suppressAutoHyphens w:val="0"/>
+            <w:jc w:val="center"/>
+            <w:rPr>
+              <w:rFonts w:asciiTheme="majorHAnsi" w:hAnsiTheme="majorHAnsi" w:cs="Arial-BoldMT"/>
+              <w:b/>
+              <w:bCs/>
+              <w:sz w:val="48"/>
+              <w:szCs w:val="28"/>
+              <w:lang w:val="en-US" w:bidi="ar-SA"/>
+            </w:rPr>
+          </w:pPr>
+          <w:r>
+            <w:rPr>
+              <w:rFonts w:asciiTheme="majorHAnsi" w:hAnsiTheme="majorHAnsi" w:cs="Arial-BoldMT"/>
+              <w:b/>
+              <w:bCs/>
+              <w:sz w:val="48"/>
+              <w:szCs w:val="28"/>
+              <w:lang w:val="en-US" w:bidi="ar-SA"/>
+            </w:rPr>
+            <w:t>Client:</w:t>
+          </w:r>
+        </w:p>
+        <w:p>
+          <w:pPr>
+            <w:widowControl/>
+            <w:suppressAutoHyphens w:val="0"/>
+            <w:autoSpaceDE w:val="0"/>
+            <w:autoSpaceDN w:val="0"/>
+            <w:adjustRightInd w:val="0"/>
+            <w:jc w:val="center"/>
+            <w:rPr>
+              <w:rFonts w:asciiTheme="majorHAnsi" w:hAnsiTheme="majorHAnsi" w:cs="Arial-BoldMT"/>
+              <w:bCs/>
+              <w:sz w:val="44"/>
+              <w:szCs w:val="28"/>
+              <w:lang w:val="en-US" w:bidi="ar-SA"/>
+            </w:rPr>
+          </w:pPr>
+          <w:proofErr w:type="gramStart"/>
+          <w:r>
+            <w:rPr>
+              <w:rFonts w:asciiTheme="majorHAnsi" w:hAnsiTheme="majorHAnsi" w:cs="Arial-BoldMT"/>
+              <w:bCs/>
+              <w:sz w:val="44"/>
+              <w:szCs w:val="28"/>
+              <w:lang w:val="en-US" w:bidi="ar-SA"/>
+            </w:rPr>
+            <w:t>the</w:t>
+          </w:r>
+          <w:proofErr w:type="gramEnd"/>
+          <w:r>
+            <w:rPr>
+              <w:rFonts w:asciiTheme="majorHAnsi" w:hAnsiTheme="majorHAnsi" w:cs="Arial-BoldMT"/>
+              <w:bCs/>
+              <w:sz w:val="44"/>
+              <w:szCs w:val="28"/>
+              <w:lang w:val="en-US" w:bidi="ar-SA"/>
+            </w:rPr>
+            <w:t xml:space="preserve"> department Obstetrics &amp; </w:t>
+          </w:r>
+          <w:proofErr w:type="spellStart"/>
+          <w:r>
+            <w:rPr>
+              <w:rFonts w:asciiTheme="majorHAnsi" w:hAnsiTheme="majorHAnsi" w:cs="Arial-BoldMT"/>
+              <w:bCs/>
+              <w:sz w:val="44"/>
+              <w:szCs w:val="28"/>
+              <w:lang w:val="en-US" w:bidi="ar-SA"/>
+            </w:rPr>
+            <w:t>Gynaecology</w:t>
+          </w:r>
+          <w:proofErr w:type="spellEnd"/>
+          <w:r>
+            <w:rPr>
+              <w:rFonts w:asciiTheme="majorHAnsi" w:hAnsiTheme="majorHAnsi" w:cs="Arial-BoldMT"/>
+              <w:bCs/>
+              <w:sz w:val="44"/>
+              <w:szCs w:val="28"/>
+              <w:lang w:val="en-US" w:bidi="ar-SA"/>
+            </w:rPr>
+            <w:t>,</w:t>
+          </w:r>
+        </w:p>
+        <w:p>
+          <w:pPr>
+            <w:widowControl/>
+            <w:suppressAutoHyphens w:val="0"/>
+            <w:jc w:val="center"/>
+            <w:rPr>
+              <w:rFonts w:asciiTheme="majorHAnsi" w:hAnsiTheme="majorHAnsi" w:cs="Arial-BoldMT"/>
+              <w:bCs/>
+              <w:sz w:val="44"/>
+              <w:szCs w:val="28"/>
+              <w:lang w:val="en-US" w:bidi="ar-SA"/>
+            </w:rPr>
+          </w:pPr>
+          <w:proofErr w:type="spellStart"/>
+          <w:r>
+            <w:rPr>
+              <w:rFonts w:asciiTheme="majorHAnsi" w:hAnsiTheme="majorHAnsi" w:cs="Arial-BoldMT"/>
+              <w:bCs/>
+              <w:sz w:val="44"/>
+              <w:szCs w:val="28"/>
+              <w:lang w:val="en-US" w:bidi="ar-SA"/>
+            </w:rPr>
+            <w:t>Kalafong</w:t>
+          </w:r>
+          <w:proofErr w:type="spellEnd"/>
+          <w:r>
+            <w:rPr>
+              <w:rFonts w:asciiTheme="majorHAnsi" w:hAnsiTheme="majorHAnsi" w:cs="Arial-BoldMT"/>
+              <w:bCs/>
+              <w:sz w:val="44"/>
+              <w:szCs w:val="28"/>
+              <w:lang w:val="en-US" w:bidi="ar-SA"/>
+            </w:rPr>
+            <w:t xml:space="preserve"> Provincial Tertiary Hospital</w:t>
+          </w:r>
+        </w:p>
+        <w:p>
+          <w:pPr>
+            <w:widowControl/>
+            <w:suppressAutoHyphens w:val="0"/>
+            <w:jc w:val="center"/>
+            <w:rPr>
+              <w:rFonts w:asciiTheme="majorHAnsi" w:hAnsiTheme="majorHAnsi" w:cs="Arial-BoldMT"/>
+              <w:bCs/>
+              <w:sz w:val="44"/>
+              <w:szCs w:val="28"/>
+              <w:lang w:val="en-US" w:bidi="ar-SA"/>
+            </w:rPr>
+          </w:pPr>
+        </w:p>
+        <w:p>
+          <w:pPr>
+            <w:pStyle w:val="NoSpacing"/>
+            <w:jc w:val="center"/>
+            <w:rPr>
+              <w:rFonts w:asciiTheme="majorHAnsi" w:hAnsiTheme="majorHAnsi" w:cs="Times New Roman"/>
+              <w:b/>
+              <w:sz w:val="40"/>
+              <w:szCs w:val="32"/>
+            </w:rPr>
+          </w:pPr>
+          <w:r>
+            <w:rPr>
+              <w:rFonts w:asciiTheme="majorHAnsi" w:hAnsiTheme="majorHAnsi" w:cs="Times New Roman"/>
+              <w:b/>
+              <w:sz w:val="40"/>
+              <w:szCs w:val="32"/>
+            </w:rPr>
+            <w:t xml:space="preserve">Group name: </w:t>
+          </w:r>
+          <w:r>
+            <w:rPr>
+              <w:rFonts w:asciiTheme="majorHAnsi" w:hAnsiTheme="majorHAnsi" w:cs="Times New Roman"/>
+              <w:b/>
+              <w:sz w:val="40"/>
+              <w:szCs w:val="32"/>
+            </w:rPr>
+            <w:t>T-RISE</w:t>
+          </w:r>
+        </w:p>
+        <w:p>
+          <w:pPr>
+            <w:pStyle w:val="NormalWeb"/>
+            <w:spacing w:before="0" w:beforeAutospacing="0" w:after="0" w:afterAutospacing="0"/>
+            <w:jc w:val="center"/>
+            <w:rPr>
+              <w:rFonts w:asciiTheme="majorHAnsi" w:hAnsiTheme="majorHAnsi"/>
+              <w:sz w:val="36"/>
+              <w:szCs w:val="28"/>
+            </w:rPr>
+          </w:pPr>
+          <w:proofErr w:type="spellStart"/>
+          <w:r>
+            <w:rPr>
+              <w:rFonts w:asciiTheme="majorHAnsi" w:hAnsiTheme="majorHAnsi"/>
+              <w:sz w:val="36"/>
+              <w:szCs w:val="28"/>
+            </w:rPr>
+            <w:t>Rendani</w:t>
+          </w:r>
+          <w:proofErr w:type="spellEnd"/>
+          <w:r>
+            <w:rPr>
+              <w:rFonts w:asciiTheme="majorHAnsi" w:hAnsiTheme="majorHAnsi"/>
+              <w:sz w:val="36"/>
+              <w:szCs w:val="28"/>
+            </w:rPr>
+            <w:t xml:space="preserve"> </w:t>
+          </w:r>
+          <w:proofErr w:type="spellStart"/>
+          <w:r>
+            <w:rPr>
+              <w:rFonts w:asciiTheme="majorHAnsi" w:hAnsiTheme="majorHAnsi"/>
+              <w:sz w:val="36"/>
+              <w:szCs w:val="28"/>
+            </w:rPr>
+            <w:t>Dau</w:t>
+          </w:r>
+          <w:proofErr w:type="spellEnd"/>
+          <w:r>
+            <w:rPr>
+              <w:rFonts w:asciiTheme="majorHAnsi" w:hAnsiTheme="majorHAnsi"/>
+              <w:sz w:val="36"/>
+              <w:szCs w:val="28"/>
+            </w:rPr>
+            <w:t xml:space="preserve"> 13381467</w:t>
+          </w:r>
+        </w:p>
+        <w:p>
+          <w:pPr>
+            <w:pStyle w:val="NormalWeb"/>
+            <w:spacing w:before="0" w:beforeAutospacing="0" w:after="0" w:afterAutospacing="0"/>
+            <w:jc w:val="center"/>
+            <w:rPr>
+              <w:rFonts w:asciiTheme="majorHAnsi" w:hAnsiTheme="majorHAnsi"/>
+              <w:sz w:val="36"/>
+              <w:szCs w:val="28"/>
+            </w:rPr>
+          </w:pPr>
+          <w:proofErr w:type="spellStart"/>
+          <w:r>
+            <w:rPr>
+              <w:rFonts w:asciiTheme="majorHAnsi" w:hAnsiTheme="majorHAnsi"/>
+              <w:sz w:val="36"/>
+              <w:szCs w:val="28"/>
+            </w:rPr>
+            <w:t>Elana</w:t>
+          </w:r>
+          <w:proofErr w:type="spellEnd"/>
+          <w:r>
+            <w:rPr>
+              <w:rFonts w:asciiTheme="majorHAnsi" w:hAnsiTheme="majorHAnsi"/>
+              <w:sz w:val="36"/>
+              <w:szCs w:val="28"/>
+            </w:rPr>
+            <w:t xml:space="preserve"> </w:t>
+          </w:r>
+          <w:proofErr w:type="spellStart"/>
+          <w:r>
+            <w:rPr>
+              <w:rFonts w:asciiTheme="majorHAnsi" w:hAnsiTheme="majorHAnsi"/>
+              <w:sz w:val="36"/>
+              <w:szCs w:val="28"/>
+            </w:rPr>
+            <w:t>Kuun</w:t>
+          </w:r>
+          <w:proofErr w:type="spellEnd"/>
+          <w:r>
+            <w:rPr>
+              <w:rFonts w:asciiTheme="majorHAnsi" w:hAnsiTheme="majorHAnsi"/>
+              <w:sz w:val="36"/>
+              <w:szCs w:val="28"/>
+            </w:rPr>
+            <w:t xml:space="preserve"> 12029522</w:t>
+          </w:r>
+        </w:p>
+        <w:p>
+          <w:pPr>
+            <w:pStyle w:val="NormalWeb"/>
+            <w:spacing w:before="0" w:beforeAutospacing="0" w:after="0" w:afterAutospacing="0"/>
+            <w:jc w:val="center"/>
+            <w:rPr>
+              <w:rFonts w:asciiTheme="majorHAnsi" w:hAnsiTheme="majorHAnsi"/>
+              <w:sz w:val="36"/>
+              <w:szCs w:val="28"/>
+            </w:rPr>
+          </w:pPr>
+          <w:proofErr w:type="spellStart"/>
+          <w:r>
+            <w:rPr>
+              <w:rFonts w:asciiTheme="majorHAnsi" w:hAnsiTheme="majorHAnsi"/>
+              <w:sz w:val="36"/>
+              <w:szCs w:val="28"/>
+            </w:rPr>
+            <w:t>Semaka</w:t>
+          </w:r>
+          <w:proofErr w:type="spellEnd"/>
+          <w:r>
+            <w:rPr>
+              <w:rFonts w:asciiTheme="majorHAnsi" w:hAnsiTheme="majorHAnsi"/>
+              <w:sz w:val="36"/>
+              <w:szCs w:val="28"/>
+            </w:rPr>
+            <w:t xml:space="preserve"> </w:t>
+          </w:r>
+          <w:proofErr w:type="spellStart"/>
+          <w:r>
+            <w:rPr>
+              <w:rFonts w:asciiTheme="majorHAnsi" w:hAnsiTheme="majorHAnsi"/>
+              <w:sz w:val="36"/>
+              <w:szCs w:val="28"/>
+            </w:rPr>
+            <w:t>Malapane</w:t>
+          </w:r>
+          <w:proofErr w:type="spellEnd"/>
+          <w:r>
+            <w:rPr>
+              <w:rFonts w:asciiTheme="majorHAnsi" w:hAnsiTheme="majorHAnsi"/>
+              <w:sz w:val="36"/>
+              <w:szCs w:val="28"/>
+            </w:rPr>
+            <w:t xml:space="preserve"> 13081129</w:t>
+          </w:r>
+        </w:p>
+        <w:p>
+          <w:pPr>
+            <w:pStyle w:val="NormalWeb"/>
+            <w:spacing w:before="0" w:beforeAutospacing="0" w:after="0" w:afterAutospacing="0"/>
+            <w:jc w:val="center"/>
+            <w:rPr>
+              <w:rFonts w:asciiTheme="majorHAnsi" w:hAnsiTheme="majorHAnsi"/>
+              <w:sz w:val="36"/>
+              <w:szCs w:val="28"/>
+            </w:rPr>
+          </w:pPr>
+          <w:r>
+            <w:rPr>
+              <w:rFonts w:asciiTheme="majorHAnsi" w:hAnsiTheme="majorHAnsi"/>
+              <w:sz w:val="36"/>
+              <w:szCs w:val="28"/>
+            </w:rPr>
+            <w:t>Antonia Michael 13014171</w:t>
+          </w:r>
+        </w:p>
+        <w:p>
+          <w:pPr>
+            <w:widowControl/>
+            <w:suppressAutoHyphens w:val="0"/>
+            <w:jc w:val="center"/>
+            <w:rPr>
+              <w:rFonts w:asciiTheme="majorHAnsi" w:hAnsiTheme="majorHAnsi"/>
+              <w:sz w:val="36"/>
+              <w:szCs w:val="28"/>
+            </w:rPr>
+          </w:pPr>
+          <w:r>
+            <w:rPr>
+              <w:rFonts w:asciiTheme="majorHAnsi" w:hAnsiTheme="majorHAnsi"/>
+              <w:sz w:val="36"/>
+              <w:szCs w:val="28"/>
+            </w:rPr>
+            <w:t xml:space="preserve">Isabel </w:t>
+          </w:r>
+          <w:proofErr w:type="spellStart"/>
+          <w:r>
+            <w:rPr>
+              <w:rFonts w:asciiTheme="majorHAnsi" w:hAnsiTheme="majorHAnsi"/>
+              <w:sz w:val="36"/>
+              <w:szCs w:val="28"/>
+            </w:rPr>
+            <w:t>Nel</w:t>
+          </w:r>
+          <w:proofErr w:type="spellEnd"/>
+          <w:r>
+            <w:rPr>
+              <w:rFonts w:asciiTheme="majorHAnsi" w:hAnsiTheme="majorHAnsi"/>
+              <w:sz w:val="36"/>
+              <w:szCs w:val="28"/>
+            </w:rPr>
+            <w:t xml:space="preserve"> 13070305</w:t>
+          </w:r>
+        </w:p>
+        <w:p>
+          <w:pPr>
+            <w:widowControl/>
+            <w:suppressAutoHyphens w:val="0"/>
+            <w:jc w:val="center"/>
+            <w:rPr>
+              <w:rFonts w:asciiTheme="majorHAnsi" w:eastAsiaTheme="majorEastAsia" w:hAnsiTheme="majorHAnsi" w:cs="Mangal"/>
+              <w:bCs/>
+              <w:color w:val="5B9BD5" w:themeColor="accent1"/>
+              <w:sz w:val="26"/>
+              <w:szCs w:val="23"/>
+            </w:rPr>
+          </w:pPr>
+          <w:r>
+            <w:rPr>
+              <w:rFonts w:asciiTheme="majorHAnsi" w:hAnsiTheme="majorHAnsi"/>
+              <w:sz w:val="36"/>
+              <w:szCs w:val="28"/>
+            </w:rPr>
+            <w:drawing>
+              <wp:anchor distT="0" distB="0" distL="114300" distR="114300" simplePos="0" relativeHeight="251674624" behindDoc="1" locked="0" layoutInCell="1" allowOverlap="1">
+                <wp:simplePos x="0" y="0"/>
+                <wp:positionH relativeFrom="margin">
+                  <wp:align>center</wp:align>
+                </wp:positionH>
+                <wp:positionV relativeFrom="paragraph">
+                  <wp:posOffset>269092</wp:posOffset>
+                </wp:positionV>
+                <wp:extent cx="3790050" cy="3313046"/>
+                <wp:effectExtent l="76200" t="38100" r="99961" b="41024"/>
+                <wp:wrapTight wrapText="bothSides">
+                  <wp:wrapPolygon edited="0">
+                    <wp:start x="-109" y="-248"/>
+                    <wp:lineTo x="-435" y="19631"/>
+                    <wp:lineTo x="0" y="21868"/>
+                    <wp:lineTo x="21736" y="21868"/>
+                    <wp:lineTo x="21844" y="21868"/>
+                    <wp:lineTo x="21953" y="21619"/>
+                    <wp:lineTo x="22062" y="19755"/>
+                    <wp:lineTo x="22062" y="1739"/>
+                    <wp:lineTo x="22170" y="1367"/>
+                    <wp:lineTo x="21844" y="0"/>
+                    <wp:lineTo x="21627" y="-248"/>
+                    <wp:lineTo x="-109" y="-248"/>
+                  </wp:wrapPolygon>
+                </wp:wrapTight>
+                <wp:docPr id="7" name="Picture 1"/>
+                <wp:cNvGraphicFramePr>
+                  <a:graphicFrameLocks xmlns:a="http://schemas.openxmlformats.org/drawingml/2006/main" noChangeAspect="1"/>
+                </wp:cNvGraphicFramePr>
+                <a:graphic xmlns:a="http://schemas.openxmlformats.org/drawingml/2006/main">
+                  <a:graphicData uri="http://schemas.openxmlformats.org/drawingml/2006/picture">
+                    <pic:pic xmlns:pic="http://schemas.openxmlformats.org/drawingml/2006/picture">
+                      <pic:nvPicPr>
+                        <pic:cNvPr id="1" name="IMG-20150504-WA0004.jpg"/>
+                        <pic:cNvPicPr/>
+                      </pic:nvPicPr>
+                      <pic:blipFill>
+                        <a:blip r:embed="rId7" cstate="print">
+                          <a:extLst>
+                            <a:ext uri="{28A0092B-C50C-407E-A947-70E740481C1C}">
+                              <a14:useLocalDpi xmlns="" xmlns:wpc="http://schemas.microsoft.com/office/word/2010/wordprocessingCanvas" xmlns:mc="http://schemas.openxmlformats.org/markup-compatibility/2006" xmlns:o="urn:schemas-microsoft-com:office:office" xmlns:v="urn:schemas-microsoft-com:vml" xmlns:wp14="http://schemas.microsoft.com/office/word/2010/wordprocessingDrawing" xmlns:w10="urn:schemas-microsoft-com:office:word" xmlns:w="http://schemas.openxmlformats.org/wordprocessingml/2006/main" xmlns:w14="http://schemas.microsoft.com/office/word/2010/wordml" xmlns:w15="http://schemas.microsoft.com/office/word/2012/wordml" xmlns:wpg="http://schemas.microsoft.com/office/word/2010/wordprocessingGroup" xmlns:wpi="http://schemas.microsoft.com/office/word/2010/wordprocessingInk" xmlns:wps="http://schemas.microsoft.com/office/word/2010/wordprocessingShape" xmlns:a14="http://schemas.microsoft.com/office/drawing/2010/main" val="0"/>
+                            </a:ext>
+                          </a:extLst>
+                        </a:blip>
+                        <a:stretch>
+                          <a:fillRect/>
+                        </a:stretch>
+                      </pic:blipFill>
+                      <pic:spPr>
+                        <a:xfrm>
+                          <a:off x="0" y="0"/>
+                          <a:ext cx="3782695" cy="3310890"/>
+                        </a:xfrm>
+                        <a:prstGeom prst="rect">
+                          <a:avLst/>
+                        </a:prstGeom>
+                        <a:ln w="38100" cap="sq">
+                          <a:solidFill>
+                            <a:srgbClr val="000000"/>
+                          </a:solidFill>
+                          <a:prstDash val="solid"/>
+                          <a:miter lim="800000"/>
+                        </a:ln>
+                        <a:effectLst>
+                          <a:outerShdw blurRad="50800" dist="38100" dir="2700000" algn="tl" rotWithShape="0">
+                            <a:srgbClr val="000000">
+                              <a:alpha val="43000"/>
+                            </a:srgbClr>
+                          </a:outerShdw>
+                          <a:softEdge rad="63500"/>
+                        </a:effectLst>
+                      </pic:spPr>
+                    </pic:pic>
+                  </a:graphicData>
+                </a:graphic>
+              </wp:anchor>
+            </w:drawing>
+          </w:r>
+          <w:r>
+            <w:rPr>
+              <w:rFonts w:asciiTheme="majorHAnsi" w:eastAsiaTheme="majorEastAsia" w:hAnsiTheme="majorHAnsi" w:cs="Mangal"/>
+              <w:bCs/>
+              <w:color w:val="5B9BD5" w:themeColor="accent1"/>
+              <w:sz w:val="26"/>
+              <w:szCs w:val="23"/>
+            </w:rPr>
+            <w:br w:type="page"/>
+          </w:r>
+        </w:p>
+      </w:sdtContent>
+    </w:sdt>
     <w:p>
       <w:pPr>
         <w:pStyle w:val="PreformattedText"/>
@@ -17,6 +651,7 @@
           <w:sz w:val="24"/>
           <w:szCs w:val="24"/>
         </w:rPr>
+        <w:lastRenderedPageBreak/>
         <w:t>Contents</w:t>
       </w:r>
     </w:p>
@@ -1051,7 +1686,7 @@
                     <pic:cNvPicPr/>
                   </pic:nvPicPr>
                   <pic:blipFill>
-                    <a:blip r:embed="rId7" cstate="print">
+                    <a:blip r:embed="rId8" cstate="print">
                       <a:extLst>
                         <a:ext uri="{28A0092B-C50C-407E-A947-70E740481C1C}">
                           <a14:useLocalDpi xmlns:a14="http://schemas.microsoft.com/office/drawing/2010/main" xmlns:wps="http://schemas.microsoft.com/office/word/2010/wordprocessingShape" xmlns:wpi="http://schemas.microsoft.com/office/word/2010/wordprocessingInk" xmlns:wpg="http://schemas.microsoft.com/office/word/2010/wordprocessingGroup" xmlns:w15="http://schemas.microsoft.com/office/word/2012/wordml" xmlns:w14="http://schemas.microsoft.com/office/word/2010/wordml" xmlns:w="http://schemas.openxmlformats.org/wordprocessingml/2006/main" xmlns:w10="urn:schemas-microsoft-com:office:word" xmlns:wp14="http://schemas.microsoft.com/office/word/2010/wordprocessingDrawing" xmlns:v="urn:schemas-microsoft-com:vml" xmlns:o="urn:schemas-microsoft-com:office:office" xmlns:mc="http://schemas.openxmlformats.org/markup-compatibility/2006" xmlns:wpc="http://schemas.microsoft.com/office/word/2010/wordprocessingCanvas" xmlns="" val="0"/>
@@ -2127,7 +2762,7 @@
                     </pic:cNvPicPr>
                   </pic:nvPicPr>
                   <pic:blipFill>
-                    <a:blip r:embed="rId8" cstate="print"/>
+                    <a:blip r:embed="rId9" cstate="print"/>
                     <a:srcRect/>
                     <a:stretch>
                       <a:fillRect/>
@@ -2473,7 +3108,7 @@
                     <pic:cNvPicPr/>
                   </pic:nvPicPr>
                   <pic:blipFill>
-                    <a:blip r:embed="rId9" cstate="print">
+                    <a:blip r:embed="rId10" cstate="print">
                       <a:extLst>
                         <a:ext uri="{28A0092B-C50C-407E-A947-70E740481C1C}">
                           <a14:useLocalDpi xmlns:a14="http://schemas.microsoft.com/office/drawing/2010/main" xmlns:wps="http://schemas.microsoft.com/office/word/2010/wordprocessingShape" xmlns:wpi="http://schemas.microsoft.com/office/word/2010/wordprocessingInk" xmlns:wpg="http://schemas.microsoft.com/office/word/2010/wordprocessingGroup" xmlns:w15="http://schemas.microsoft.com/office/word/2012/wordml" xmlns:w14="http://schemas.microsoft.com/office/word/2010/wordml" xmlns:w="http://schemas.openxmlformats.org/wordprocessingml/2006/main" xmlns:w10="urn:schemas-microsoft-com:office:word" xmlns:wp14="http://schemas.microsoft.com/office/word/2010/wordprocessingDrawing" xmlns:v="urn:schemas-microsoft-com:vml" xmlns:o="urn:schemas-microsoft-com:office:office" xmlns:mc="http://schemas.openxmlformats.org/markup-compatibility/2006" xmlns:wpc="http://schemas.microsoft.com/office/word/2010/wordprocessingCanvas" xmlns="" val="0"/>
@@ -2813,10 +3448,14 @@
     <w:p/>
     <w:p>
       <w:pPr>
-        <w:pStyle w:val="NoSpacing"/>
-      </w:pPr>
-      <w:r>
-        <w:rPr>
+        <w:pStyle w:val="Heading2"/>
+        <w:rPr>
+          <w:b w:val="0"/>
+        </w:rPr>
+      </w:pPr>
+      <w:r>
+        <w:rPr>
+          <w:b w:val="0"/>
           <w:noProof/>
         </w:rPr>
         <w:drawing>
@@ -2843,7 +3482,7 @@
                     <pic:cNvPicPr/>
                   </pic:nvPicPr>
                   <pic:blipFill>
-                    <a:blip r:embed="rId10" cstate="print">
+                    <a:blip r:embed="rId11" cstate="print">
                       <a:extLst>
                         <a:ext uri="{28A0092B-C50C-407E-A947-70E740481C1C}">
                           <a14:useLocalDpi xmlns:a14="http://schemas.microsoft.com/office/drawing/2010/main" xmlns:wps="http://schemas.microsoft.com/office/word/2010/wordprocessingShape" xmlns:wpi="http://schemas.microsoft.com/office/word/2010/wordprocessingInk" xmlns:wpg="http://schemas.microsoft.com/office/word/2010/wordprocessingGroup" xmlns:w15="http://schemas.microsoft.com/office/word/2012/wordml" xmlns:w14="http://schemas.microsoft.com/office/word/2010/wordml" xmlns:w="http://schemas.openxmlformats.org/wordprocessingml/2006/main" xmlns:w10="urn:schemas-microsoft-com:office:word" xmlns:wp14="http://schemas.microsoft.com/office/word/2010/wordprocessingDrawing" xmlns:v="urn:schemas-microsoft-com:vml" xmlns:o="urn:schemas-microsoft-com:office:office" xmlns:mc="http://schemas.openxmlformats.org/markup-compatibility/2006" xmlns:wpc="http://schemas.microsoft.com/office/word/2010/wordprocessingCanvas" xmlns="" val="0"/>
@@ -2884,6 +3523,9 @@
         </w:drawing>
       </w:r>
       <w:r>
+        <w:rPr>
+          <w:b w:val="0"/>
+        </w:rPr>
         <w:t>1.4.1 Interests</w:t>
       </w:r>
     </w:p>
@@ -2915,7 +3557,18 @@
       <w:pPr>
         <w:pStyle w:val="NoSpacing"/>
       </w:pPr>
-      <w:r>
+    </w:p>
+    <w:p>
+      <w:pPr>
+        <w:pStyle w:val="Heading2"/>
+        <w:rPr>
+          <w:b w:val="0"/>
+        </w:rPr>
+      </w:pPr>
+      <w:r>
+        <w:rPr>
+          <w:b w:val="0"/>
+        </w:rPr>
         <w:t>1.4.2 Technical Skills</w:t>
       </w:r>
     </w:p>
@@ -2973,7 +3626,18 @@
       <w:pPr>
         <w:pStyle w:val="NoSpacing"/>
       </w:pPr>
-      <w:r>
+    </w:p>
+    <w:p>
+      <w:pPr>
+        <w:pStyle w:val="Heading2"/>
+        <w:rPr>
+          <w:b w:val="0"/>
+        </w:rPr>
+      </w:pPr>
+      <w:r>
+        <w:rPr>
+          <w:b w:val="0"/>
+        </w:rPr>
         <w:t>1.4.3 Past experiences relevant for project</w:t>
       </w:r>
     </w:p>
@@ -3008,7 +3672,18 @@
       <w:pPr>
         <w:pStyle w:val="NoSpacing"/>
       </w:pPr>
-      <w:r>
+    </w:p>
+    <w:p>
+      <w:pPr>
+        <w:pStyle w:val="Heading2"/>
+        <w:rPr>
+          <w:b w:val="0"/>
+        </w:rPr>
+      </w:pPr>
+      <w:r>
+        <w:rPr>
+          <w:b w:val="0"/>
+        </w:rPr>
         <w:t>1.4.4 Non-Technical Strengths</w:t>
       </w:r>
     </w:p>
@@ -3088,14 +3763,20 @@
       <w:pPr>
         <w:pStyle w:val="NoSpacing"/>
       </w:pPr>
-      <w:r>
-        <w:t xml:space="preserve">1.4.5 What makes you want to do the </w:t>
-      </w:r>
-      <w:proofErr w:type="gramStart"/>
-      <w:r>
-        <w:t>project</w:t>
-      </w:r>
-      <w:proofErr w:type="gramEnd"/>
+    </w:p>
+    <w:p>
+      <w:pPr>
+        <w:pStyle w:val="Heading2"/>
+        <w:rPr>
+          <w:b w:val="0"/>
+        </w:rPr>
+      </w:pPr>
+      <w:r>
+        <w:rPr>
+          <w:b w:val="0"/>
+        </w:rPr>
+        <w:t>1.4.5 What makes you want to do the project</w:t>
+      </w:r>
     </w:p>
     <w:p>
       <w:pPr>
@@ -3138,20 +3819,117 @@
       <w:pPr>
         <w:pStyle w:val="NoSpacing"/>
       </w:pPr>
-      <w:r>
+    </w:p>
+    <w:p>
+      <w:pPr>
+        <w:pStyle w:val="NoSpacing"/>
+      </w:pPr>
+    </w:p>
+    <w:p>
+      <w:pPr>
+        <w:pStyle w:val="Heading1"/>
+        <w:rPr>
+          <w:b w:val="0"/>
+        </w:rPr>
+      </w:pPr>
+      <w:r>
+        <w:rPr>
+          <w:b w:val="0"/>
+        </w:rPr>
+        <w:lastRenderedPageBreak/>
         <w:t xml:space="preserve">1.5 Isabel </w:t>
       </w:r>
       <w:proofErr w:type="spellStart"/>
       <w:r>
+        <w:rPr>
+          <w:b w:val="0"/>
+        </w:rPr>
         <w:t>Nel</w:t>
       </w:r>
       <w:proofErr w:type="spellEnd"/>
     </w:p>
     <w:p>
-      <w:pPr>
-        <w:pStyle w:val="NoSpacing"/>
-      </w:pPr>
-      <w:r>
+      <w:r>
+        <w:rPr>
+          <w:noProof/>
+          <w:lang w:val="en-US" w:eastAsia="en-US" w:bidi="ar-SA"/>
+        </w:rPr>
+        <w:drawing>
+          <wp:anchor distT="0" distB="0" distL="114300" distR="114300" simplePos="0" relativeHeight="251667456" behindDoc="0" locked="0" layoutInCell="1" allowOverlap="1">
+            <wp:simplePos x="0" y="0"/>
+            <wp:positionH relativeFrom="margin">
+              <wp:posOffset>4471035</wp:posOffset>
+            </wp:positionH>
+            <wp:positionV relativeFrom="margin">
+              <wp:posOffset>375285</wp:posOffset>
+            </wp:positionV>
+            <wp:extent cx="1292225" cy="2378075"/>
+            <wp:effectExtent l="38100" t="57150" r="117475" b="98425"/>
+            <wp:wrapSquare wrapText="bothSides"/>
+            <wp:docPr id="5" name="Picture 5"/>
+            <wp:cNvGraphicFramePr>
+              <a:graphicFrameLocks xmlns:a="http://schemas.openxmlformats.org/drawingml/2006/main" noChangeAspect="1"/>
+            </wp:cNvGraphicFramePr>
+            <a:graphic xmlns:a="http://schemas.openxmlformats.org/drawingml/2006/main">
+              <a:graphicData uri="http://schemas.openxmlformats.org/drawingml/2006/picture">
+                <pic:pic xmlns:pic="http://schemas.openxmlformats.org/drawingml/2006/picture">
+                  <pic:nvPicPr>
+                    <pic:cNvPr id="5" name="IsabelNel.JPG"/>
+                    <pic:cNvPicPr/>
+                  </pic:nvPicPr>
+                  <pic:blipFill>
+                    <a:blip r:embed="rId12" cstate="print">
+                      <a:extLst>
+                        <a:ext uri="{28A0092B-C50C-407E-A947-70E740481C1C}">
+                          <a14:useLocalDpi xmlns:a14="http://schemas.microsoft.com/office/drawing/2010/main" xmlns:wps="http://schemas.microsoft.com/office/word/2010/wordprocessingShape" xmlns:wpi="http://schemas.microsoft.com/office/word/2010/wordprocessingInk" xmlns:wpg="http://schemas.microsoft.com/office/word/2010/wordprocessingGroup" xmlns:w15="http://schemas.microsoft.com/office/word/2012/wordml" xmlns:w14="http://schemas.microsoft.com/office/word/2010/wordml" xmlns:w="http://schemas.openxmlformats.org/wordprocessingml/2006/main" xmlns:w10="urn:schemas-microsoft-com:office:word" xmlns:wp14="http://schemas.microsoft.com/office/word/2010/wordprocessingDrawing" xmlns:v="urn:schemas-microsoft-com:vml" xmlns:o="urn:schemas-microsoft-com:office:office" xmlns:mc="http://schemas.openxmlformats.org/markup-compatibility/2006" xmlns:wpc="http://schemas.microsoft.com/office/word/2010/wordprocessingCanvas" xmlns="" val="0"/>
+                        </a:ext>
+                      </a:extLst>
+                    </a:blip>
+                    <a:stretch>
+                      <a:fillRect/>
+                    </a:stretch>
+                  </pic:blipFill>
+                  <pic:spPr>
+                    <a:xfrm>
+                      <a:off x="0" y="0"/>
+                      <a:ext cx="1292225" cy="2378075"/>
+                    </a:xfrm>
+                    <a:prstGeom prst="rect">
+                      <a:avLst/>
+                    </a:prstGeom>
+                    <a:ln w="38100" cap="sq">
+                      <a:solidFill>
+                        <a:srgbClr val="000000"/>
+                      </a:solidFill>
+                      <a:prstDash val="solid"/>
+                      <a:miter lim="800000"/>
+                    </a:ln>
+                    <a:effectLst>
+                      <a:outerShdw blurRad="50800" dist="38100" dir="2700000" algn="tl" rotWithShape="0">
+                        <a:srgbClr val="000000">
+                          <a:alpha val="43000"/>
+                        </a:srgbClr>
+                      </a:outerShdw>
+                    </a:effectLst>
+                  </pic:spPr>
+                </pic:pic>
+              </a:graphicData>
+            </a:graphic>
+          </wp:anchor>
+        </w:drawing>
+      </w:r>
+    </w:p>
+    <w:p>
+      <w:pPr>
+        <w:pStyle w:val="Heading2"/>
+        <w:rPr>
+          <w:b w:val="0"/>
+        </w:rPr>
+      </w:pPr>
+      <w:r>
+        <w:rPr>
+          <w:b w:val="0"/>
+        </w:rPr>
         <w:t>1.5.1 Interests</w:t>
       </w:r>
     </w:p>
@@ -3170,12 +3948,33 @@
       <w:r>
         <w:t xml:space="preserve"> falls in my interests. I am also fond of the outdoors, helping others and baking</w:t>
       </w:r>
-    </w:p>
-    <w:p>
-      <w:pPr>
-        <w:pStyle w:val="NoSpacing"/>
-      </w:pPr>
-      <w:r>
+      <w:r>
+        <w:t xml:space="preserve">. </w:t>
+      </w:r>
+      <w:r>
+        <w:rPr>
+          <w:sz w:val="24"/>
+          <w:szCs w:val="24"/>
+        </w:rPr>
+        <w:t xml:space="preserve">I also consider family very important and thus I love spending time with family and friends. </w:t>
+      </w:r>
+    </w:p>
+    <w:p>
+      <w:pPr>
+        <w:pStyle w:val="NoSpacing"/>
+      </w:pPr>
+    </w:p>
+    <w:p>
+      <w:pPr>
+        <w:pStyle w:val="Heading2"/>
+        <w:rPr>
+          <w:b w:val="0"/>
+        </w:rPr>
+      </w:pPr>
+      <w:r>
+        <w:rPr>
+          <w:b w:val="0"/>
+        </w:rPr>
         <w:t>1.5.2 Technical Skills</w:t>
       </w:r>
     </w:p>
@@ -3239,7 +4038,18 @@
       <w:pPr>
         <w:pStyle w:val="NoSpacing"/>
       </w:pPr>
-      <w:r>
+    </w:p>
+    <w:p>
+      <w:pPr>
+        <w:pStyle w:val="Heading2"/>
+        <w:rPr>
+          <w:b w:val="0"/>
+        </w:rPr>
+      </w:pPr>
+      <w:r>
+        <w:rPr>
+          <w:b w:val="0"/>
+        </w:rPr>
         <w:t>1.5.3 Past experiences relevant for project</w:t>
       </w:r>
     </w:p>
@@ -3257,367 +4067,666 @@
       </w:pPr>
       <w:proofErr w:type="gramStart"/>
       <w:r>
+        <w:t>more</w:t>
+      </w:r>
+      <w:proofErr w:type="gramEnd"/>
+      <w:r>
+        <w:t xml:space="preserve"> specialized modules at the University of Pretoria, thus I am capable</w:t>
+      </w:r>
+    </w:p>
+    <w:p>
+      <w:pPr>
+        <w:pStyle w:val="NoSpacing"/>
+      </w:pPr>
+      <w:proofErr w:type="gramStart"/>
+      <w:r>
+        <w:t>of</w:t>
+      </w:r>
+      <w:proofErr w:type="gramEnd"/>
+      <w:r>
+        <w:t xml:space="preserve"> producing adequate and usable software. I also participated in the mini-</w:t>
+      </w:r>
+    </w:p>
+    <w:p>
+      <w:pPr>
+        <w:pStyle w:val="NoSpacing"/>
+      </w:pPr>
+      <w:proofErr w:type="gramStart"/>
+      <w:r>
+        <w:t>project</w:t>
+      </w:r>
+      <w:proofErr w:type="gramEnd"/>
+      <w:r>
+        <w:t xml:space="preserve"> of COS 301, which prepared us for projects such as the implementation of a integrated information management system. I also took Biology as an elective in my first year of studies and thus I </w:t>
+      </w:r>
+      <w:proofErr w:type="gramStart"/>
+      <w:r>
+        <w:t>understand  the</w:t>
+      </w:r>
+      <w:proofErr w:type="gramEnd"/>
+      <w:r>
+        <w:t xml:space="preserve"> importance of documenting medical information.</w:t>
+      </w:r>
+    </w:p>
+    <w:p>
+      <w:pPr>
+        <w:pStyle w:val="NoSpacing"/>
+      </w:pPr>
+    </w:p>
+    <w:p>
+      <w:pPr>
+        <w:pStyle w:val="Heading2"/>
+        <w:rPr>
+          <w:b w:val="0"/>
+        </w:rPr>
+      </w:pPr>
+      <w:r>
+        <w:rPr>
+          <w:b w:val="0"/>
+        </w:rPr>
+        <w:t>1.5.4 Non-Technical Strengths</w:t>
+      </w:r>
+    </w:p>
+    <w:p>
+      <w:pPr>
+        <w:pStyle w:val="NoSpacing"/>
+      </w:pPr>
+      <w:r>
+        <w:t xml:space="preserve">I believe I am a good team player, with that I mean that I am a supportive person when it comes to team </w:t>
+      </w:r>
+      <w:proofErr w:type="gramStart"/>
+      <w:r>
+        <w:t>work</w:t>
+      </w:r>
+      <w:proofErr w:type="gramEnd"/>
+      <w:r>
+        <w:t>, I respect my other team members and I am good in sharing my ideas and listening to other's ideas. I can take on a leadership position if need be, such as the position I was placed in for the mini-project of COS 301 as a middle level team lead.</w:t>
+      </w:r>
+    </w:p>
+    <w:p>
+      <w:pPr>
+        <w:pStyle w:val="NoSpacing"/>
+      </w:pPr>
+    </w:p>
+    <w:p>
+      <w:pPr>
+        <w:pStyle w:val="Heading2"/>
+        <w:rPr>
+          <w:b w:val="0"/>
+        </w:rPr>
+      </w:pPr>
+      <w:r>
+        <w:rPr>
+          <w:b w:val="0"/>
+        </w:rPr>
+        <w:t>1.5.5 What makes you want to do the project</w:t>
+      </w:r>
+    </w:p>
+    <w:p>
+      <w:pPr>
+        <w:pStyle w:val="NoSpacing"/>
+      </w:pPr>
+      <w:r>
+        <w:t xml:space="preserve">I understand that medical information gathered from research is what can save lives in the future. With this knowledge and the age we are living in where technology is all around us, I do believe that it can make life easier for all medical personnel and it might even   save lives to get easy access to desired information. This is why I am excited about this project to assist </w:t>
+      </w:r>
+      <w:proofErr w:type="gramStart"/>
+      <w:r>
+        <w:t>in  the</w:t>
+      </w:r>
+      <w:proofErr w:type="gramEnd"/>
+      <w:r>
+        <w:t xml:space="preserve"> implementation of an integrated information management system  for the </w:t>
+      </w:r>
+      <w:proofErr w:type="spellStart"/>
+      <w:r>
+        <w:t>Kalafong</w:t>
+      </w:r>
+      <w:proofErr w:type="spellEnd"/>
+      <w:r>
+        <w:t xml:space="preserve"> Provincial Tertiary Hospital.</w:t>
+      </w:r>
+    </w:p>
+    <w:p>
+      <w:pPr>
+        <w:pStyle w:val="NoSpacing"/>
+      </w:pPr>
+    </w:p>
+    <w:p>
+      <w:pPr>
+        <w:pStyle w:val="Heading1"/>
+        <w:jc w:val="center"/>
+        <w:rPr>
+          <w:sz w:val="52"/>
+        </w:rPr>
+      </w:pPr>
+      <w:r>
+        <w:rPr>
+          <w:sz w:val="52"/>
+        </w:rPr>
+        <w:t>The Plan of action</w:t>
+      </w:r>
+    </w:p>
+    <w:p>
+      <w:pPr>
+        <w:pStyle w:val="Heading2"/>
+        <w:rPr>
+          <w:b w:val="0"/>
+        </w:rPr>
+      </w:pPr>
+      <w:r>
+        <w:rPr>
+          <w:b w:val="0"/>
+        </w:rPr>
+        <w:t>2.1 The development methodology we will use:</w:t>
+      </w:r>
+    </w:p>
+    <w:p>
+      <w:pPr>
+        <w:pStyle w:val="NoSpacing"/>
+        <w:numPr>
+          <w:ilvl w:val="0"/>
+          <w:numId w:val="2"/>
+        </w:numPr>
+      </w:pPr>
+      <w:r>
+        <w:rPr>
+          <w:b/>
+        </w:rPr>
+        <w:t xml:space="preserve">Functional requirements: </w:t>
+      </w:r>
+      <w:r>
+        <w:t>We will first formulate the use cases from the business rules given. From that we will create the services contracts and the use case diagrams (including the use case diagram for the whole system as individual components).</w:t>
+      </w:r>
+    </w:p>
+    <w:p>
+      <w:pPr>
+        <w:pStyle w:val="NoSpacing"/>
+        <w:ind w:left="750"/>
+      </w:pPr>
+      <w:r>
+        <w:t xml:space="preserve"> Activity diagrams will then be drawn. Lastly, we will create </w:t>
+      </w:r>
+      <w:r>
+        <w:t>the domain model for the system - to have a clear view of the whole system.</w:t>
+      </w:r>
+    </w:p>
+    <w:p>
+      <w:pPr>
+        <w:pStyle w:val="NoSpacing"/>
+        <w:numPr>
+          <w:ilvl w:val="0"/>
+          <w:numId w:val="2"/>
+        </w:numPr>
+      </w:pPr>
+      <w:r>
+        <w:rPr>
+          <w:b/>
+        </w:rPr>
+        <w:t xml:space="preserve">Software architecture </w:t>
+      </w:r>
+      <w:proofErr w:type="gramStart"/>
+      <w:r>
+        <w:rPr>
+          <w:b/>
+        </w:rPr>
+        <w:t>documentation</w:t>
+      </w:r>
+      <w:r>
+        <w:t xml:space="preserve"> :</w:t>
+      </w:r>
+      <w:proofErr w:type="gramEnd"/>
+      <w:r>
+        <w:t xml:space="preserve"> We will first devise the architectural </w:t>
+      </w:r>
+      <w:r>
+        <w:t>responsibilities</w:t>
+      </w:r>
+      <w:r>
+        <w:t xml:space="preserve"> for the system. We will then formulate the quality requirements, with reasons that each requirement was </w:t>
+      </w:r>
+      <w:r>
         <w:lastRenderedPageBreak/>
-        <w:t>more</w:t>
+        <w:t xml:space="preserve">chosen, strategies to achieve the requirement and patterns to achieve the strategies. After which </w:t>
+      </w:r>
+      <w:proofErr w:type="gramStart"/>
+      <w:r>
+        <w:t>the</w:t>
       </w:r>
       <w:proofErr w:type="gramEnd"/>
       <w:r>
-        <w:t xml:space="preserve"> specialized modules at the University of Pretoria, thus I am capable</w:t>
-      </w:r>
-    </w:p>
-    <w:p>
-      <w:pPr>
-        <w:pStyle w:val="NoSpacing"/>
-      </w:pPr>
+        <w:t xml:space="preserve"> Integration requirements will be drafted. Here the integration channels, access channels, protocols and API specifications will be explained.</w:t>
+      </w:r>
+    </w:p>
+    <w:p>
+      <w:pPr>
+        <w:pStyle w:val="NoSpacing"/>
+        <w:ind w:left="750"/>
+      </w:pPr>
+      <w:r>
+        <w:t xml:space="preserve"> The Architecture </w:t>
+      </w:r>
+      <w:r>
+        <w:t>constraints</w:t>
+      </w:r>
+      <w:r>
+        <w:t xml:space="preserve"> will then be formed, including the reference architecture, technologies, and operating systems that will be used. Lastly, we will decide on which architectural patterns best fit the requirements. </w:t>
+      </w:r>
+      <w:r>
+        <w:t xml:space="preserve"> (The final decision will also be cleared with the client)</w:t>
+      </w:r>
+    </w:p>
+    <w:p>
+      <w:pPr>
+        <w:pStyle w:val="NoSpacing"/>
+        <w:ind w:left="30"/>
+      </w:pPr>
+    </w:p>
+    <w:p>
+      <w:pPr>
+        <w:pStyle w:val="NoSpacing"/>
+        <w:ind w:left="30"/>
+      </w:pPr>
+      <w:r>
+        <w:t xml:space="preserve">Before any implementation will be done we will first consult with the client to make sure all our ideas of how we want to do the implementation is according to the clients specification </w:t>
+      </w:r>
+    </w:p>
+    <w:p>
+      <w:pPr>
+        <w:pStyle w:val="NoSpacing"/>
+        <w:ind w:left="30"/>
+      </w:pPr>
+    </w:p>
+    <w:p>
+      <w:pPr>
+        <w:pStyle w:val="NoSpacing"/>
+        <w:numPr>
+          <w:ilvl w:val="0"/>
+          <w:numId w:val="2"/>
+        </w:numPr>
+      </w:pPr>
+      <w:r>
+        <w:rPr>
+          <w:b/>
+        </w:rPr>
+        <w:t>Implementation phase</w:t>
+      </w:r>
+      <w:r>
+        <w:t>:</w:t>
+      </w:r>
+      <w:r>
+        <w:t xml:space="preserve"> The use cases will be modularized and developed </w:t>
+      </w:r>
+      <w:r>
+        <w:t>independently</w:t>
+      </w:r>
+      <w:r>
+        <w:t xml:space="preserve"> of </w:t>
+      </w:r>
+      <w:r>
+        <w:t>each other</w:t>
+      </w:r>
+      <w:r>
+        <w:t xml:space="preserve">. After thorough unit testing of the individual modules, these will be integrated into the whole system. </w:t>
+      </w:r>
+    </w:p>
+    <w:p>
+      <w:pPr>
+        <w:pStyle w:val="NoSpacing"/>
+        <w:numPr>
+          <w:ilvl w:val="0"/>
+          <w:numId w:val="2"/>
+        </w:numPr>
+      </w:pPr>
+      <w:r>
+        <w:rPr>
+          <w:b/>
+        </w:rPr>
+        <w:t xml:space="preserve">Testing and </w:t>
+      </w:r>
       <w:proofErr w:type="gramStart"/>
       <w:r>
-        <w:t>of</w:t>
+        <w:rPr>
+          <w:b/>
+        </w:rPr>
+        <w:t>verification</w:t>
+      </w:r>
+      <w:r>
+        <w:t xml:space="preserve"> :</w:t>
       </w:r>
       <w:proofErr w:type="gramEnd"/>
       <w:r>
-        <w:t xml:space="preserve"> producing adequate and usable software. I also participated in the mini-</w:t>
-      </w:r>
-    </w:p>
-    <w:p>
-      <w:pPr>
-        <w:pStyle w:val="NoSpacing"/>
-      </w:pPr>
+        <w:t xml:space="preserve"> </w:t>
+      </w:r>
+      <w:r>
+        <w:t>separate</w:t>
+      </w:r>
+      <w:r>
+        <w:t xml:space="preserve"> unit testing of the individual modules will be done to check if the services contracts have been followed. </w:t>
+      </w:r>
+    </w:p>
+    <w:p>
+      <w:pPr>
+        <w:pStyle w:val="NoSpacing"/>
+        <w:ind w:left="750"/>
+      </w:pPr>
+      <w:r>
+        <w:t xml:space="preserve">Automated integration testing will also be done to check that the modules only integrate with the system if their services contract has been met. </w:t>
+      </w:r>
+    </w:p>
+    <w:p>
+      <w:pPr>
+        <w:pStyle w:val="NoSpacing"/>
+        <w:numPr>
+          <w:ilvl w:val="0"/>
+          <w:numId w:val="3"/>
+        </w:numPr>
+      </w:pPr>
+      <w:r>
+        <w:rPr>
+          <w:b/>
+        </w:rPr>
+        <w:t>Documentation</w:t>
+      </w:r>
+      <w:r>
+        <w:rPr>
+          <w:b/>
+        </w:rPr>
+        <w:t xml:space="preserve">: </w:t>
+      </w:r>
+      <w:r>
+        <w:t xml:space="preserve"> An instruction manual with screenshots will be created as well as additional </w:t>
+      </w:r>
+      <w:r>
+        <w:t>documentation</w:t>
+      </w:r>
+      <w:r>
+        <w:t xml:space="preserve"> explaining the structure of the system.  </w:t>
+      </w:r>
+    </w:p>
+    <w:p>
+      <w:pPr>
+        <w:pStyle w:val="NoSpacing"/>
+      </w:pPr>
+    </w:p>
+    <w:p>
+      <w:pPr>
+        <w:pStyle w:val="Heading2"/>
+        <w:rPr>
+          <w:b w:val="0"/>
+        </w:rPr>
+      </w:pPr>
+      <w:r>
+        <w:rPr>
+          <w:b w:val="0"/>
+        </w:rPr>
+        <w:t xml:space="preserve">2.2 How will you keep the client informed about the status of the </w:t>
+      </w:r>
       <w:proofErr w:type="gramStart"/>
       <w:r>
-        <w:t>project</w:t>
+        <w:rPr>
+          <w:b w:val="0"/>
+        </w:rPr>
+        <w:t>project:</w:t>
       </w:r>
       <w:proofErr w:type="gramEnd"/>
-      <w:r>
-        <w:t xml:space="preserve"> of COS 301, which prepared us for projects such as the implementation of a integrated information management system. I also took Biology as an elective in my first year of studies and thus I </w:t>
+    </w:p>
+    <w:p>
+      <w:pPr>
+        <w:pStyle w:val="NoSpacing"/>
+      </w:pPr>
+      <w:r>
+        <w:t xml:space="preserve">We will firstly email the client at the end of </w:t>
       </w:r>
       <w:proofErr w:type="gramStart"/>
       <w:r>
-        <w:t>understand  the</w:t>
+        <w:t>each  week</w:t>
       </w:r>
       <w:proofErr w:type="gramEnd"/>
       <w:r>
-        <w:t xml:space="preserve"> importance of documenting medical information.</w:t>
-      </w:r>
-    </w:p>
-    <w:p>
-      <w:pPr>
-        <w:pStyle w:val="NoSpacing"/>
-      </w:pPr>
-      <w:r>
-        <w:t>1.5.4 Non-Technical Strengths</w:t>
-      </w:r>
-    </w:p>
-    <w:p>
-      <w:pPr>
-        <w:pStyle w:val="NoSpacing"/>
-      </w:pPr>
-      <w:r>
-        <w:t>I believe I am a good team player, with that I mean that I am a supportive person when it comes to team work, I respect my other team members and I am good in sharing my ideas and listening to other's ideas. I can take on a leadership position if need be, such as the position I was placed in for the mini-project of COS 301 as a middle level team lead.</w:t>
-      </w:r>
-    </w:p>
-    <w:p>
-      <w:pPr>
-        <w:pStyle w:val="NoSpacing"/>
-      </w:pPr>
-      <w:r>
-        <w:t xml:space="preserve">1.5.5 What makes you want to do the </w:t>
+        <w:t>, stating the group's progress report from the week, we will also set up a monthly meeting with the client to demo and get feedback.  This can become a weekly meeting if required. However, we will email the client whenever we have questions or concerns.</w:t>
+      </w:r>
+    </w:p>
+    <w:p>
+      <w:pPr>
+        <w:pStyle w:val="NoSpacing"/>
+      </w:pPr>
+      <w:r>
+        <w:t>(</w:t>
       </w:r>
       <w:proofErr w:type="gramStart"/>
       <w:r>
-        <w:t>project</w:t>
+        <w:t>e-mailing</w:t>
       </w:r>
       <w:proofErr w:type="gramEnd"/>
-    </w:p>
-    <w:p>
-      <w:pPr>
-        <w:pStyle w:val="NoSpacing"/>
-      </w:pPr>
-      <w:r>
-        <w:t xml:space="preserve">I understand that medical information gathered from research is what can save lives in the future. With this knowledge and the age we are living in where technology is all around us, I do believe that it can make life easier for all medical personnel and it might even   save lives to get easy access to desired information. This is why I am excited about this project to assist </w:t>
+      <w:r>
+        <w:t xml:space="preserve"> is the most common method of communication and thus any other method the client prefers to use we will adapt to)</w:t>
+      </w:r>
+    </w:p>
+    <w:p>
+      <w:pPr>
+        <w:pStyle w:val="NoSpacing"/>
+      </w:pPr>
+    </w:p>
+    <w:p>
+      <w:pPr>
+        <w:pStyle w:val="Heading2"/>
+        <w:rPr>
+          <w:b w:val="0"/>
+        </w:rPr>
+      </w:pPr>
+      <w:r>
+        <w:rPr>
+          <w:b w:val="0"/>
+        </w:rPr>
+        <w:t>2.3 Any initial ideas we have around solving so</w:t>
+      </w:r>
+      <w:r>
+        <w:rPr>
+          <w:b w:val="0"/>
+        </w:rPr>
+        <w:t xml:space="preserve">me of the technical challenges </w:t>
+      </w:r>
+      <w:r>
+        <w:rPr>
+          <w:b w:val="0"/>
+        </w:rPr>
+        <w:t xml:space="preserve">  </w:t>
+      </w:r>
+    </w:p>
+    <w:p>
+      <w:pPr>
+        <w:rPr>
+          <w:rFonts w:asciiTheme="minorHAnsi" w:hAnsiTheme="minorHAnsi"/>
+        </w:rPr>
+      </w:pPr>
+      <w:r>
+        <w:rPr>
+          <w:rFonts w:asciiTheme="minorHAnsi" w:hAnsiTheme="minorHAnsi"/>
+        </w:rPr>
+        <w:t>Since the Cafeteria Management System is web-based it would be optimal to have a user-friendly interface not just on the user side, but as well on the administrative side.  The goal is then to keep the interface as simple as possible to be efficient to use for all users and administrative personnel. Another difficulty is making the actual implementation maintainable so that it can be altered if needed by the owner of the system, therefore sufficient documentation within the code will have to be made and descriptive names and so forth so that it is readable to external viewers.</w:t>
+      </w:r>
+    </w:p>
+    <w:p>
+      <w:pPr>
+        <w:rPr>
+          <w:rFonts w:asciiTheme="minorHAnsi" w:hAnsiTheme="minorHAnsi"/>
+        </w:rPr>
+      </w:pPr>
+    </w:p>
+    <w:p>
+      <w:pPr>
+        <w:pStyle w:val="Heading2"/>
+        <w:rPr>
+          <w:b w:val="0"/>
+        </w:rPr>
+      </w:pPr>
+      <w:r>
+        <w:rPr>
+          <w:b w:val="0"/>
+        </w:rPr>
+        <w:t>2.4 Technologies the team intends to use:</w:t>
+      </w:r>
+    </w:p>
+    <w:p>
+      <w:pPr>
+        <w:pStyle w:val="NoSpacing"/>
+      </w:pPr>
+      <w:r>
+        <w:t xml:space="preserve">At this point the following technologies have been considered, but this is subject to more research and contact with the client. </w:t>
+      </w:r>
+    </w:p>
+    <w:p>
+      <w:pPr>
+        <w:pStyle w:val="NoSpacing"/>
+        <w:numPr>
+          <w:ilvl w:val="0"/>
+          <w:numId w:val="4"/>
+        </w:numPr>
+      </w:pPr>
+      <w:r>
+        <w:t xml:space="preserve">A server provided by the CS department at UP that we have access to. </w:t>
+      </w:r>
+    </w:p>
+    <w:p>
+      <w:pPr>
+        <w:pStyle w:val="NoSpacing"/>
+        <w:numPr>
+          <w:ilvl w:val="0"/>
+          <w:numId w:val="4"/>
+        </w:numPr>
+      </w:pPr>
+      <w:proofErr w:type="spellStart"/>
+      <w:r>
+        <w:t>Sql</w:t>
+      </w:r>
+      <w:proofErr w:type="spellEnd"/>
+      <w:r>
+        <w:t xml:space="preserve"> to create and manage the databases required for access numbers the students and doctors and other databases required.</w:t>
+      </w:r>
+    </w:p>
+    <w:p>
+      <w:pPr>
+        <w:pStyle w:val="NoSpacing"/>
+        <w:numPr>
+          <w:ilvl w:val="0"/>
+          <w:numId w:val="4"/>
+        </w:numPr>
+      </w:pPr>
+      <w:proofErr w:type="spellStart"/>
+      <w:r>
+        <w:t>Github</w:t>
+      </w:r>
+      <w:proofErr w:type="spellEnd"/>
+      <w:r>
+        <w:t xml:space="preserve"> for version control </w:t>
+      </w:r>
+    </w:p>
+    <w:p>
+      <w:pPr>
+        <w:pStyle w:val="NoSpacing"/>
+        <w:numPr>
+          <w:ilvl w:val="0"/>
+          <w:numId w:val="4"/>
+        </w:numPr>
+      </w:pPr>
+      <w:r>
+        <w:t>Bootstrap and Semantic UI for the interface</w:t>
+      </w:r>
+    </w:p>
+    <w:p>
+      <w:pPr>
+        <w:pStyle w:val="NoSpacing"/>
+        <w:numPr>
+          <w:ilvl w:val="0"/>
+          <w:numId w:val="4"/>
+        </w:numPr>
+        <w:rPr>
+          <w:sz w:val="24"/>
+          <w:szCs w:val="24"/>
+        </w:rPr>
+      </w:pPr>
+      <w:r>
+        <w:rPr>
+          <w:sz w:val="24"/>
+          <w:szCs w:val="24"/>
+        </w:rPr>
+        <w:t>HTML and Java Script for the user interface</w:t>
+      </w:r>
+    </w:p>
+    <w:p>
+      <w:pPr>
+        <w:pStyle w:val="NoSpacing"/>
+        <w:numPr>
+          <w:ilvl w:val="0"/>
+          <w:numId w:val="4"/>
+        </w:numPr>
+        <w:rPr>
+          <w:sz w:val="24"/>
+          <w:szCs w:val="24"/>
+        </w:rPr>
+      </w:pPr>
+      <w:r>
+        <w:rPr>
+          <w:sz w:val="24"/>
+          <w:szCs w:val="24"/>
+        </w:rPr>
+        <w:t xml:space="preserve">Possibly </w:t>
+      </w:r>
+      <w:proofErr w:type="spellStart"/>
+      <w:r>
+        <w:rPr>
+          <w:sz w:val="24"/>
+          <w:szCs w:val="24"/>
+        </w:rPr>
+        <w:t>NodeJS</w:t>
+      </w:r>
+      <w:proofErr w:type="spellEnd"/>
+      <w:r>
+        <w:rPr>
+          <w:sz w:val="24"/>
+          <w:szCs w:val="24"/>
+        </w:rPr>
+        <w:t xml:space="preserve"> as an alternative for the above point</w:t>
+      </w:r>
+    </w:p>
+    <w:p>
+      <w:pPr>
+        <w:pStyle w:val="NoSpacing"/>
+        <w:ind w:left="720"/>
+      </w:pPr>
+    </w:p>
+    <w:p>
+      <w:pPr>
+        <w:pStyle w:val="Heading2"/>
+        <w:rPr>
+          <w:b w:val="0"/>
+        </w:rPr>
+      </w:pPr>
+      <w:r>
+        <w:rPr>
+          <w:b w:val="0"/>
+        </w:rPr>
+        <w:t>2.5 What the client will receive from us at the end of the project:</w:t>
+      </w:r>
+    </w:p>
+    <w:p>
+      <w:pPr>
+        <w:pStyle w:val="NoSpacing"/>
+      </w:pPr>
+      <w:r>
+        <w:t xml:space="preserve">A flexible, pluggable, fully functional software </w:t>
       </w:r>
       <w:proofErr w:type="gramStart"/>
       <w:r>
-        <w:t>in  the</w:t>
+        <w:t>application  that</w:t>
       </w:r>
       <w:proofErr w:type="gramEnd"/>
       <w:r>
-        <w:t xml:space="preserve"> implementation of an integrated information management system  for the </w:t>
-      </w:r>
-      <w:proofErr w:type="spellStart"/>
-      <w:r>
-        <w:t>Kalafong</w:t>
-      </w:r>
-      <w:proofErr w:type="spellEnd"/>
-      <w:r>
-        <w:t xml:space="preserve"> Provincial Tertiary Hospital.</w:t>
-      </w:r>
-    </w:p>
-    <w:p>
-      <w:pPr>
-        <w:pStyle w:val="NoSpacing"/>
-      </w:pPr>
-    </w:p>
-    <w:p>
-      <w:pPr>
-        <w:pStyle w:val="NoSpacing"/>
-      </w:pPr>
-      <w:r>
-        <w:t>2 The Plan of action</w:t>
-      </w:r>
-    </w:p>
-    <w:p>
-      <w:pPr>
-        <w:pStyle w:val="NoSpacing"/>
-      </w:pPr>
-      <w:r>
-        <w:t>2.1 The development methodology we will use:</w:t>
-      </w:r>
-    </w:p>
-    <w:p>
-      <w:pPr>
-        <w:pStyle w:val="NoSpacing"/>
-      </w:pPr>
-      <w:r>
-        <w:t xml:space="preserve">1.) Functional requirements </w:t>
-      </w:r>
-      <w:proofErr w:type="gramStart"/>
-      <w:r>
-        <w:t>-  We</w:t>
-      </w:r>
-      <w:proofErr w:type="gramEnd"/>
-      <w:r>
-        <w:t xml:space="preserve"> will first formulate the use cases from the business rules given. From that we will create the services contracts and the use case diagrams (including the use case diagram for the whole system as individual components). Activity diagrams will then be drawn. Lastly, we will create the domain model for the system.</w:t>
-      </w:r>
-    </w:p>
-    <w:p>
-      <w:pPr>
-        <w:pStyle w:val="NoSpacing"/>
-      </w:pPr>
-      <w:r>
-        <w:t xml:space="preserve">2.) Software architecture documentation - We will first devise the architectural </w:t>
-      </w:r>
-      <w:proofErr w:type="spellStart"/>
-      <w:r>
-        <w:t>responsibilties</w:t>
-      </w:r>
-      <w:proofErr w:type="spellEnd"/>
-      <w:r>
-        <w:t xml:space="preserve"> for the system. We will then formulate the quality requirements, with reasons that each requirement was chosen, strategies to achieve the requirement and patterns to achieve the strategies. After which the Integration requirements will be drafted. Here the integration channels, access channels, protocols and API specifications will be explained. The Architecture </w:t>
-      </w:r>
-      <w:proofErr w:type="spellStart"/>
-      <w:r>
-        <w:t>contraints</w:t>
-      </w:r>
-      <w:proofErr w:type="spellEnd"/>
-      <w:r>
-        <w:t xml:space="preserve"> will then be formed, including the reference architecture, technologies, and operating systems that will be used. Lastly, we will decide on which architectural patterns best fit the requirements. </w:t>
-      </w:r>
-    </w:p>
-    <w:p>
-      <w:pPr>
-        <w:pStyle w:val="NoSpacing"/>
-      </w:pPr>
-      <w:r>
-        <w:t xml:space="preserve">3.) Implementation phase - The use cases will be modularized and developed </w:t>
-      </w:r>
-      <w:proofErr w:type="spellStart"/>
-      <w:r>
-        <w:t>independantly</w:t>
-      </w:r>
-      <w:proofErr w:type="spellEnd"/>
-      <w:r>
-        <w:t xml:space="preserve"> of </w:t>
-      </w:r>
-      <w:proofErr w:type="spellStart"/>
-      <w:r>
-        <w:t>eachother</w:t>
-      </w:r>
-      <w:proofErr w:type="spellEnd"/>
-      <w:r>
-        <w:t xml:space="preserve">. After thorough unit testing of the individual modules, these will be integrated into the whole system. </w:t>
-      </w:r>
-    </w:p>
-    <w:p>
-      <w:pPr>
-        <w:pStyle w:val="NoSpacing"/>
-      </w:pPr>
-      <w:r>
-        <w:t xml:space="preserve">4.) Testing and verification - </w:t>
-      </w:r>
-      <w:proofErr w:type="spellStart"/>
-      <w:r>
-        <w:t>seperate</w:t>
-      </w:r>
-      <w:proofErr w:type="spellEnd"/>
-      <w:r>
-        <w:t xml:space="preserve"> unit testing of the individual modules will be done to check if the services contracts have been followed. Automated integration testing will also be done to check that the modules only integrate with the system if their services contract has been met. </w:t>
-      </w:r>
-    </w:p>
-    <w:p>
-      <w:pPr>
-        <w:pStyle w:val="NoSpacing"/>
-      </w:pPr>
-      <w:r>
-        <w:t xml:space="preserve">5.) Documentation - An instruction manual with screenshots will be created as well as additional </w:t>
-      </w:r>
-      <w:proofErr w:type="spellStart"/>
-      <w:r>
-        <w:t>documentaion</w:t>
-      </w:r>
-      <w:proofErr w:type="spellEnd"/>
-      <w:r>
-        <w:t xml:space="preserve"> explaining the structure of the system.  </w:t>
-      </w:r>
-    </w:p>
-    <w:p>
-      <w:pPr>
-        <w:pStyle w:val="NoSpacing"/>
-      </w:pPr>
-    </w:p>
-    <w:p>
-      <w:pPr>
-        <w:pStyle w:val="NoSpacing"/>
-      </w:pPr>
-      <w:r>
-        <w:t xml:space="preserve">2.2 How will you keep the client informed about the status of the </w:t>
-      </w:r>
-      <w:proofErr w:type="gramStart"/>
-      <w:r>
-        <w:t>project:</w:t>
-      </w:r>
-      <w:proofErr w:type="gramEnd"/>
-    </w:p>
-    <w:p>
-      <w:pPr>
-        <w:pStyle w:val="NoSpacing"/>
-      </w:pPr>
-      <w:r>
-        <w:t xml:space="preserve">We will firstly email the client at the end of </w:t>
-      </w:r>
-      <w:proofErr w:type="gramStart"/>
-      <w:r>
-        <w:t>each  week</w:t>
-      </w:r>
-      <w:proofErr w:type="gramEnd"/>
-      <w:r>
-        <w:t>, stating the group's progress report from the week, we will also set up a monthly meeting with the client to demo and get feedback.  This can become a weekly meeting if required. However, we will email the client whenever we have questions or concerns.</w:t>
-      </w:r>
-    </w:p>
-    <w:p>
-      <w:pPr>
-        <w:pStyle w:val="NoSpacing"/>
-      </w:pPr>
-      <w:r>
-        <w:t xml:space="preserve">2.3 Any initial ideas we have around solving some of the technical </w:t>
-      </w:r>
-      <w:proofErr w:type="gramStart"/>
-      <w:r>
-        <w:t>challenges:</w:t>
-      </w:r>
-      <w:proofErr w:type="gramEnd"/>
-      <w:r>
-        <w:t>}</w:t>
-      </w:r>
-    </w:p>
-    <w:p>
-      <w:pPr>
-        <w:pStyle w:val="NoSpacing"/>
-      </w:pPr>
-      <w:r>
-        <w:t xml:space="preserve">  </w:t>
-      </w:r>
-    </w:p>
-    <w:p>
-      <w:pPr>
-        <w:pStyle w:val="NoSpacing"/>
-      </w:pPr>
-      <w:r>
-        <w:t>2.4 Technologies the team intends to use:</w:t>
-      </w:r>
-    </w:p>
-    <w:p>
-      <w:pPr>
-        <w:pStyle w:val="NoSpacing"/>
-      </w:pPr>
-      <w:r>
-        <w:t xml:space="preserve">-At this point the following technologies have been considered, but this is subject to more research and contact with the client. </w:t>
-      </w:r>
-    </w:p>
-    <w:p>
-      <w:pPr>
-        <w:pStyle w:val="NoSpacing"/>
-      </w:pPr>
-      <w:r>
-        <w:t xml:space="preserve">-A server provided by the CS department at UP that we have access to. </w:t>
-      </w:r>
-    </w:p>
-    <w:p>
-      <w:pPr>
-        <w:pStyle w:val="NoSpacing"/>
-      </w:pPr>
-      <w:r>
-        <w:t>-</w:t>
-      </w:r>
-      <w:proofErr w:type="spellStart"/>
-      <w:r>
-        <w:t>Sql</w:t>
-      </w:r>
-      <w:proofErr w:type="spellEnd"/>
-      <w:r>
-        <w:t xml:space="preserve"> to create and manage the databases required for access numbers the students and doctors and other databases required.</w:t>
-      </w:r>
-    </w:p>
-    <w:p>
-      <w:pPr>
-        <w:pStyle w:val="NoSpacing"/>
-      </w:pPr>
-      <w:r>
-        <w:t>-</w:t>
-      </w:r>
-      <w:proofErr w:type="spellStart"/>
-      <w:r>
-        <w:t>Github</w:t>
-      </w:r>
-      <w:proofErr w:type="spellEnd"/>
-      <w:r>
-        <w:t xml:space="preserve"> for version control </w:t>
-      </w:r>
-    </w:p>
-    <w:p>
-      <w:pPr>
-        <w:pStyle w:val="NoSpacing"/>
-      </w:pPr>
-      <w:r>
-        <w:t>-Bootstrap and Semantic UI for the interface</w:t>
-      </w:r>
-    </w:p>
-    <w:p>
-      <w:pPr>
-        <w:pStyle w:val="NoSpacing"/>
-      </w:pPr>
-      <w:r>
-        <w:t>2.5 What the client will receive from us at the end of the project:</w:t>
-      </w:r>
-    </w:p>
-    <w:p>
-      <w:pPr>
-        <w:pStyle w:val="NoSpacing"/>
-      </w:pPr>
-      <w:r>
-        <w:lastRenderedPageBreak/>
-        <w:t xml:space="preserve">A flexible, pluggable, fully functional software </w:t>
-      </w:r>
-      <w:proofErr w:type="gramStart"/>
-      <w:r>
-        <w:t>application  that</w:t>
-      </w:r>
-      <w:proofErr w:type="gramEnd"/>
-      <w:r>
         <w:t xml:space="preserve"> will be maintainable, with detailed supporting documentation and an instruction manual.</w:t>
       </w:r>
     </w:p>
     <w:sectPr>
-      <w:footerReference w:type="default" r:id="rId11"/>
+      <w:footerReference w:type="default" r:id="rId13"/>
       <w:pgSz w:w="11906" w:h="16838"/>
       <w:pgMar w:top="1134" w:right="1134" w:bottom="1134" w:left="1134" w:header="0" w:footer="0" w:gutter="0"/>
       <w:cols w:space="720"/>
@@ -3681,7 +4790,7 @@
               <w:b/>
               <w:noProof/>
             </w:rPr>
-            <w:t>6</w:t>
+            <w:t>9</w:t>
           </w:r>
         </w:fldSimple>
         <w:r>
@@ -3852,8 +4961,418 @@
       </w:rPr>
     </w:lvl>
   </w:abstractNum>
+  <w:abstractNum w:abstractNumId="1">
+    <w:nsid w:val="22CC14B1"/>
+    <w:multiLevelType w:val="hybridMultilevel"/>
+    <w:tmpl w:val="DE8A18AA"/>
+    <w:lvl w:ilvl="0" w:tplc="04090001">
+      <w:start w:val="1"/>
+      <w:numFmt w:val="bullet"/>
+      <w:lvlText w:val=""/>
+      <w:lvlJc w:val="left"/>
+      <w:pPr>
+        <w:ind w:left="720" w:hanging="360"/>
+      </w:pPr>
+      <w:rPr>
+        <w:rFonts w:ascii="Symbol" w:hAnsi="Symbol" w:hint="default"/>
+      </w:rPr>
+    </w:lvl>
+    <w:lvl w:ilvl="1" w:tplc="04090003" w:tentative="1">
+      <w:start w:val="1"/>
+      <w:numFmt w:val="bullet"/>
+      <w:lvlText w:val="o"/>
+      <w:lvlJc w:val="left"/>
+      <w:pPr>
+        <w:ind w:left="1440" w:hanging="360"/>
+      </w:pPr>
+      <w:rPr>
+        <w:rFonts w:ascii="Courier New" w:hAnsi="Courier New" w:cs="Courier New" w:hint="default"/>
+      </w:rPr>
+    </w:lvl>
+    <w:lvl w:ilvl="2" w:tplc="04090005" w:tentative="1">
+      <w:start w:val="1"/>
+      <w:numFmt w:val="bullet"/>
+      <w:lvlText w:val=""/>
+      <w:lvlJc w:val="left"/>
+      <w:pPr>
+        <w:ind w:left="2160" w:hanging="360"/>
+      </w:pPr>
+      <w:rPr>
+        <w:rFonts w:ascii="Wingdings" w:hAnsi="Wingdings" w:hint="default"/>
+      </w:rPr>
+    </w:lvl>
+    <w:lvl w:ilvl="3" w:tplc="04090001" w:tentative="1">
+      <w:start w:val="1"/>
+      <w:numFmt w:val="bullet"/>
+      <w:lvlText w:val=""/>
+      <w:lvlJc w:val="left"/>
+      <w:pPr>
+        <w:ind w:left="2880" w:hanging="360"/>
+      </w:pPr>
+      <w:rPr>
+        <w:rFonts w:ascii="Symbol" w:hAnsi="Symbol" w:hint="default"/>
+      </w:rPr>
+    </w:lvl>
+    <w:lvl w:ilvl="4" w:tplc="04090003" w:tentative="1">
+      <w:start w:val="1"/>
+      <w:numFmt w:val="bullet"/>
+      <w:lvlText w:val="o"/>
+      <w:lvlJc w:val="left"/>
+      <w:pPr>
+        <w:ind w:left="3600" w:hanging="360"/>
+      </w:pPr>
+      <w:rPr>
+        <w:rFonts w:ascii="Courier New" w:hAnsi="Courier New" w:cs="Courier New" w:hint="default"/>
+      </w:rPr>
+    </w:lvl>
+    <w:lvl w:ilvl="5" w:tplc="04090005" w:tentative="1">
+      <w:start w:val="1"/>
+      <w:numFmt w:val="bullet"/>
+      <w:lvlText w:val=""/>
+      <w:lvlJc w:val="left"/>
+      <w:pPr>
+        <w:ind w:left="4320" w:hanging="360"/>
+      </w:pPr>
+      <w:rPr>
+        <w:rFonts w:ascii="Wingdings" w:hAnsi="Wingdings" w:hint="default"/>
+      </w:rPr>
+    </w:lvl>
+    <w:lvl w:ilvl="6" w:tplc="04090001" w:tentative="1">
+      <w:start w:val="1"/>
+      <w:numFmt w:val="bullet"/>
+      <w:lvlText w:val=""/>
+      <w:lvlJc w:val="left"/>
+      <w:pPr>
+        <w:ind w:left="5040" w:hanging="360"/>
+      </w:pPr>
+      <w:rPr>
+        <w:rFonts w:ascii="Symbol" w:hAnsi="Symbol" w:hint="default"/>
+      </w:rPr>
+    </w:lvl>
+    <w:lvl w:ilvl="7" w:tplc="04090003" w:tentative="1">
+      <w:start w:val="1"/>
+      <w:numFmt w:val="bullet"/>
+      <w:lvlText w:val="o"/>
+      <w:lvlJc w:val="left"/>
+      <w:pPr>
+        <w:ind w:left="5760" w:hanging="360"/>
+      </w:pPr>
+      <w:rPr>
+        <w:rFonts w:ascii="Courier New" w:hAnsi="Courier New" w:cs="Courier New" w:hint="default"/>
+      </w:rPr>
+    </w:lvl>
+    <w:lvl w:ilvl="8" w:tplc="04090005" w:tentative="1">
+      <w:start w:val="1"/>
+      <w:numFmt w:val="bullet"/>
+      <w:lvlText w:val=""/>
+      <w:lvlJc w:val="left"/>
+      <w:pPr>
+        <w:ind w:left="6480" w:hanging="360"/>
+      </w:pPr>
+      <w:rPr>
+        <w:rFonts w:ascii="Wingdings" w:hAnsi="Wingdings" w:hint="default"/>
+      </w:rPr>
+    </w:lvl>
+  </w:abstractNum>
+  <w:abstractNum w:abstractNumId="2">
+    <w:nsid w:val="2EE241B1"/>
+    <w:multiLevelType w:val="hybridMultilevel"/>
+    <w:tmpl w:val="C3AC1640"/>
+    <w:lvl w:ilvl="0" w:tplc="0409000F">
+      <w:start w:val="1"/>
+      <w:numFmt w:val="decimal"/>
+      <w:lvlText w:val="%1."/>
+      <w:lvlJc w:val="left"/>
+      <w:pPr>
+        <w:ind w:left="750" w:hanging="360"/>
+      </w:pPr>
+    </w:lvl>
+    <w:lvl w:ilvl="1" w:tplc="04090019" w:tentative="1">
+      <w:start w:val="1"/>
+      <w:numFmt w:val="lowerLetter"/>
+      <w:lvlText w:val="%2."/>
+      <w:lvlJc w:val="left"/>
+      <w:pPr>
+        <w:ind w:left="1470" w:hanging="360"/>
+      </w:pPr>
+    </w:lvl>
+    <w:lvl w:ilvl="2" w:tplc="0409001B" w:tentative="1">
+      <w:start w:val="1"/>
+      <w:numFmt w:val="lowerRoman"/>
+      <w:lvlText w:val="%3."/>
+      <w:lvlJc w:val="right"/>
+      <w:pPr>
+        <w:ind w:left="2190" w:hanging="180"/>
+      </w:pPr>
+    </w:lvl>
+    <w:lvl w:ilvl="3" w:tplc="0409000F" w:tentative="1">
+      <w:start w:val="1"/>
+      <w:numFmt w:val="decimal"/>
+      <w:lvlText w:val="%4."/>
+      <w:lvlJc w:val="left"/>
+      <w:pPr>
+        <w:ind w:left="2910" w:hanging="360"/>
+      </w:pPr>
+    </w:lvl>
+    <w:lvl w:ilvl="4" w:tplc="04090019" w:tentative="1">
+      <w:start w:val="1"/>
+      <w:numFmt w:val="lowerLetter"/>
+      <w:lvlText w:val="%5."/>
+      <w:lvlJc w:val="left"/>
+      <w:pPr>
+        <w:ind w:left="3630" w:hanging="360"/>
+      </w:pPr>
+    </w:lvl>
+    <w:lvl w:ilvl="5" w:tplc="0409001B" w:tentative="1">
+      <w:start w:val="1"/>
+      <w:numFmt w:val="lowerRoman"/>
+      <w:lvlText w:val="%6."/>
+      <w:lvlJc w:val="right"/>
+      <w:pPr>
+        <w:ind w:left="4350" w:hanging="180"/>
+      </w:pPr>
+    </w:lvl>
+    <w:lvl w:ilvl="6" w:tplc="0409000F" w:tentative="1">
+      <w:start w:val="1"/>
+      <w:numFmt w:val="decimal"/>
+      <w:lvlText w:val="%7."/>
+      <w:lvlJc w:val="left"/>
+      <w:pPr>
+        <w:ind w:left="5070" w:hanging="360"/>
+      </w:pPr>
+    </w:lvl>
+    <w:lvl w:ilvl="7" w:tplc="04090019" w:tentative="1">
+      <w:start w:val="1"/>
+      <w:numFmt w:val="lowerLetter"/>
+      <w:lvlText w:val="%8."/>
+      <w:lvlJc w:val="left"/>
+      <w:pPr>
+        <w:ind w:left="5790" w:hanging="360"/>
+      </w:pPr>
+    </w:lvl>
+    <w:lvl w:ilvl="8" w:tplc="0409001B" w:tentative="1">
+      <w:start w:val="1"/>
+      <w:numFmt w:val="lowerRoman"/>
+      <w:lvlText w:val="%9."/>
+      <w:lvlJc w:val="right"/>
+      <w:pPr>
+        <w:ind w:left="6510" w:hanging="180"/>
+      </w:pPr>
+    </w:lvl>
+  </w:abstractNum>
+  <w:abstractNum w:abstractNumId="3">
+    <w:nsid w:val="5B8559A3"/>
+    <w:multiLevelType w:val="hybridMultilevel"/>
+    <w:tmpl w:val="D1DC5D92"/>
+    <w:lvl w:ilvl="0" w:tplc="04090001">
+      <w:start w:val="1"/>
+      <w:numFmt w:val="bullet"/>
+      <w:lvlText w:val=""/>
+      <w:lvlJc w:val="left"/>
+      <w:pPr>
+        <w:ind w:left="720" w:hanging="360"/>
+      </w:pPr>
+      <w:rPr>
+        <w:rFonts w:ascii="Symbol" w:hAnsi="Symbol" w:hint="default"/>
+      </w:rPr>
+    </w:lvl>
+    <w:lvl w:ilvl="1" w:tplc="04090003" w:tentative="1">
+      <w:start w:val="1"/>
+      <w:numFmt w:val="bullet"/>
+      <w:lvlText w:val="o"/>
+      <w:lvlJc w:val="left"/>
+      <w:pPr>
+        <w:ind w:left="1440" w:hanging="360"/>
+      </w:pPr>
+      <w:rPr>
+        <w:rFonts w:ascii="Courier New" w:hAnsi="Courier New" w:cs="Courier New" w:hint="default"/>
+      </w:rPr>
+    </w:lvl>
+    <w:lvl w:ilvl="2" w:tplc="04090005" w:tentative="1">
+      <w:start w:val="1"/>
+      <w:numFmt w:val="bullet"/>
+      <w:lvlText w:val=""/>
+      <w:lvlJc w:val="left"/>
+      <w:pPr>
+        <w:ind w:left="2160" w:hanging="360"/>
+      </w:pPr>
+      <w:rPr>
+        <w:rFonts w:ascii="Wingdings" w:hAnsi="Wingdings" w:hint="default"/>
+      </w:rPr>
+    </w:lvl>
+    <w:lvl w:ilvl="3" w:tplc="04090001" w:tentative="1">
+      <w:start w:val="1"/>
+      <w:numFmt w:val="bullet"/>
+      <w:lvlText w:val=""/>
+      <w:lvlJc w:val="left"/>
+      <w:pPr>
+        <w:ind w:left="2880" w:hanging="360"/>
+      </w:pPr>
+      <w:rPr>
+        <w:rFonts w:ascii="Symbol" w:hAnsi="Symbol" w:hint="default"/>
+      </w:rPr>
+    </w:lvl>
+    <w:lvl w:ilvl="4" w:tplc="04090003" w:tentative="1">
+      <w:start w:val="1"/>
+      <w:numFmt w:val="bullet"/>
+      <w:lvlText w:val="o"/>
+      <w:lvlJc w:val="left"/>
+      <w:pPr>
+        <w:ind w:left="3600" w:hanging="360"/>
+      </w:pPr>
+      <w:rPr>
+        <w:rFonts w:ascii="Courier New" w:hAnsi="Courier New" w:cs="Courier New" w:hint="default"/>
+      </w:rPr>
+    </w:lvl>
+    <w:lvl w:ilvl="5" w:tplc="04090005" w:tentative="1">
+      <w:start w:val="1"/>
+      <w:numFmt w:val="bullet"/>
+      <w:lvlText w:val=""/>
+      <w:lvlJc w:val="left"/>
+      <w:pPr>
+        <w:ind w:left="4320" w:hanging="360"/>
+      </w:pPr>
+      <w:rPr>
+        <w:rFonts w:ascii="Wingdings" w:hAnsi="Wingdings" w:hint="default"/>
+      </w:rPr>
+    </w:lvl>
+    <w:lvl w:ilvl="6" w:tplc="04090001" w:tentative="1">
+      <w:start w:val="1"/>
+      <w:numFmt w:val="bullet"/>
+      <w:lvlText w:val=""/>
+      <w:lvlJc w:val="left"/>
+      <w:pPr>
+        <w:ind w:left="5040" w:hanging="360"/>
+      </w:pPr>
+      <w:rPr>
+        <w:rFonts w:ascii="Symbol" w:hAnsi="Symbol" w:hint="default"/>
+      </w:rPr>
+    </w:lvl>
+    <w:lvl w:ilvl="7" w:tplc="04090003" w:tentative="1">
+      <w:start w:val="1"/>
+      <w:numFmt w:val="bullet"/>
+      <w:lvlText w:val="o"/>
+      <w:lvlJc w:val="left"/>
+      <w:pPr>
+        <w:ind w:left="5760" w:hanging="360"/>
+      </w:pPr>
+      <w:rPr>
+        <w:rFonts w:ascii="Courier New" w:hAnsi="Courier New" w:cs="Courier New" w:hint="default"/>
+      </w:rPr>
+    </w:lvl>
+    <w:lvl w:ilvl="8" w:tplc="04090005" w:tentative="1">
+      <w:start w:val="1"/>
+      <w:numFmt w:val="bullet"/>
+      <w:lvlText w:val=""/>
+      <w:lvlJc w:val="left"/>
+      <w:pPr>
+        <w:ind w:left="6480" w:hanging="360"/>
+      </w:pPr>
+      <w:rPr>
+        <w:rFonts w:ascii="Wingdings" w:hAnsi="Wingdings" w:hint="default"/>
+      </w:rPr>
+    </w:lvl>
+  </w:abstractNum>
+  <w:abstractNum w:abstractNumId="4">
+    <w:nsid w:val="741F112F"/>
+    <w:multiLevelType w:val="hybridMultilevel"/>
+    <w:tmpl w:val="FBA8E352"/>
+    <w:lvl w:ilvl="0" w:tplc="0409000F">
+      <w:start w:val="1"/>
+      <w:numFmt w:val="decimal"/>
+      <w:lvlText w:val="%1."/>
+      <w:lvlJc w:val="left"/>
+      <w:pPr>
+        <w:ind w:left="720" w:hanging="360"/>
+      </w:pPr>
+    </w:lvl>
+    <w:lvl w:ilvl="1" w:tplc="04090019" w:tentative="1">
+      <w:start w:val="1"/>
+      <w:numFmt w:val="lowerLetter"/>
+      <w:lvlText w:val="%2."/>
+      <w:lvlJc w:val="left"/>
+      <w:pPr>
+        <w:ind w:left="1440" w:hanging="360"/>
+      </w:pPr>
+    </w:lvl>
+    <w:lvl w:ilvl="2" w:tplc="0409001B" w:tentative="1">
+      <w:start w:val="1"/>
+      <w:numFmt w:val="lowerRoman"/>
+      <w:lvlText w:val="%3."/>
+      <w:lvlJc w:val="right"/>
+      <w:pPr>
+        <w:ind w:left="2160" w:hanging="180"/>
+      </w:pPr>
+    </w:lvl>
+    <w:lvl w:ilvl="3" w:tplc="0409000F" w:tentative="1">
+      <w:start w:val="1"/>
+      <w:numFmt w:val="decimal"/>
+      <w:lvlText w:val="%4."/>
+      <w:lvlJc w:val="left"/>
+      <w:pPr>
+        <w:ind w:left="2880" w:hanging="360"/>
+      </w:pPr>
+    </w:lvl>
+    <w:lvl w:ilvl="4" w:tplc="04090019" w:tentative="1">
+      <w:start w:val="1"/>
+      <w:numFmt w:val="lowerLetter"/>
+      <w:lvlText w:val="%5."/>
+      <w:lvlJc w:val="left"/>
+      <w:pPr>
+        <w:ind w:left="3600" w:hanging="360"/>
+      </w:pPr>
+    </w:lvl>
+    <w:lvl w:ilvl="5" w:tplc="0409001B" w:tentative="1">
+      <w:start w:val="1"/>
+      <w:numFmt w:val="lowerRoman"/>
+      <w:lvlText w:val="%6."/>
+      <w:lvlJc w:val="right"/>
+      <w:pPr>
+        <w:ind w:left="4320" w:hanging="180"/>
+      </w:pPr>
+    </w:lvl>
+    <w:lvl w:ilvl="6" w:tplc="0409000F" w:tentative="1">
+      <w:start w:val="1"/>
+      <w:numFmt w:val="decimal"/>
+      <w:lvlText w:val="%7."/>
+      <w:lvlJc w:val="left"/>
+      <w:pPr>
+        <w:ind w:left="5040" w:hanging="360"/>
+      </w:pPr>
+    </w:lvl>
+    <w:lvl w:ilvl="7" w:tplc="04090019" w:tentative="1">
+      <w:start w:val="1"/>
+      <w:numFmt w:val="lowerLetter"/>
+      <w:lvlText w:val="%8."/>
+      <w:lvlJc w:val="left"/>
+      <w:pPr>
+        <w:ind w:left="5760" w:hanging="360"/>
+      </w:pPr>
+    </w:lvl>
+    <w:lvl w:ilvl="8" w:tplc="0409001B" w:tentative="1">
+      <w:start w:val="1"/>
+      <w:numFmt w:val="lowerRoman"/>
+      <w:lvlText w:val="%9."/>
+      <w:lvlJc w:val="right"/>
+      <w:pPr>
+        <w:ind w:left="6480" w:hanging="180"/>
+      </w:pPr>
+    </w:lvl>
+  </w:abstractNum>
   <w:num w:numId="1">
     <w:abstractNumId w:val="0"/>
+  </w:num>
+  <w:num w:numId="2">
+    <w:abstractNumId w:val="2"/>
+  </w:num>
+  <w:num w:numId="3">
+    <w:abstractNumId w:val="4"/>
+  </w:num>
+  <w:num w:numId="4">
+    <w:abstractNumId w:val="1"/>
+  </w:num>
+  <w:num w:numId="5">
+    <w:abstractNumId w:val="3"/>
   </w:num>
 </w:numbering>
 </file>
@@ -4329,6 +5848,27 @@
     <w:pitch w:val="variable"/>
     <w:sig w:usb0="E0002EFF" w:usb1="C0007843" w:usb2="00000009" w:usb3="00000000" w:csb0="000001FF" w:csb1="00000000"/>
   </w:font>
+  <w:font w:name="Symbol">
+    <w:panose1 w:val="05050102010706020507"/>
+    <w:charset w:val="02"/>
+    <w:family w:val="roman"/>
+    <w:pitch w:val="variable"/>
+    <w:sig w:usb0="00000000" w:usb1="10000000" w:usb2="00000000" w:usb3="00000000" w:csb0="80000000" w:csb1="00000000"/>
+  </w:font>
+  <w:font w:name="Courier New">
+    <w:panose1 w:val="02070309020205020404"/>
+    <w:charset w:val="00"/>
+    <w:family w:val="modern"/>
+    <w:pitch w:val="fixed"/>
+    <w:sig w:usb0="E0002AFF" w:usb1="C0007843" w:usb2="00000009" w:usb3="00000000" w:csb0="000001FF" w:csb1="00000000"/>
+  </w:font>
+  <w:font w:name="Wingdings">
+    <w:panose1 w:val="05000000000000000000"/>
+    <w:charset w:val="02"/>
+    <w:family w:val="auto"/>
+    <w:pitch w:val="variable"/>
+    <w:sig w:usb0="00000000" w:usb1="10000000" w:usb2="00000000" w:usb3="00000000" w:csb0="80000000" w:csb1="00000000"/>
+  </w:font>
   <w:font w:name="Liberation Serif">
     <w:altName w:val="Times New Roman"/>
     <w:charset w:val="01"/>
@@ -4396,6 +5936,14 @@
     <w:pitch w:val="variable"/>
     <w:sig w:usb0="E1002EFF" w:usb1="C000605B" w:usb2="00000029" w:usb3="00000000" w:csb0="000101FF" w:csb1="00000000"/>
   </w:font>
+  <w:font w:name="Arial-BoldMT">
+    <w:panose1 w:val="00000000000000000000"/>
+    <w:charset w:val="00"/>
+    <w:family w:val="swiss"/>
+    <w:notTrueType/>
+    <w:pitch w:val="default"/>
+    <w:sig w:usb0="00000003" w:usb1="00000000" w:usb2="00000000" w:usb3="00000000" w:csb0="00000001" w:csb1="00000000"/>
+  </w:font>
   <w:font w:name="Cambria">
     <w:panose1 w:val="02040503050406030204"/>
     <w:charset w:val="00"/>
@@ -4416,8 +5964,8 @@
   </w:compat>
   <w:rsids>
     <w:rsidRoot w:val="00730DF2"/>
-    <w:rsid w:val="00685645"/>
     <w:rsid w:val="00730DF2"/>
+    <w:rsid w:val="00D82853"/>
   </w:rsids>
   <m:mathPr>
     <m:mathFont m:val="Cambria Math"/>
@@ -4645,6 +6193,26 @@
   </w:style>
   <w:style w:type="paragraph" w:customStyle="1" w:styleId="F527AA9455CC4B2DB9340CA2FD4AFA74">
     <w:name w:val="F527AA9455CC4B2DB9340CA2FD4AFA74"/>
+    <w:rsid w:val="00730DF2"/>
+  </w:style>
+  <w:style w:type="paragraph" w:customStyle="1" w:styleId="EB300A19A16443FE842C150C745793E3">
+    <w:name w:val="EB300A19A16443FE842C150C745793E3"/>
+    <w:rsid w:val="00730DF2"/>
+  </w:style>
+  <w:style w:type="paragraph" w:customStyle="1" w:styleId="8DFE0F5D78F241B9849BDF4F9A71963B">
+    <w:name w:val="8DFE0F5D78F241B9849BDF4F9A71963B"/>
+    <w:rsid w:val="00730DF2"/>
+  </w:style>
+  <w:style w:type="paragraph" w:customStyle="1" w:styleId="876EB7B5D32B4BED9E31E3B6C155407C">
+    <w:name w:val="876EB7B5D32B4BED9E31E3B6C155407C"/>
+    <w:rsid w:val="00730DF2"/>
+  </w:style>
+  <w:style w:type="paragraph" w:customStyle="1" w:styleId="A0E24F29185940F4A6B14A863BA5ACD7">
+    <w:name w:val="A0E24F29185940F4A6B14A863BA5ACD7"/>
+    <w:rsid w:val="00730DF2"/>
+  </w:style>
+  <w:style w:type="paragraph" w:customStyle="1" w:styleId="0E0C83F80EF04724B027CE6020D7250B">
+    <w:name w:val="0E0C83F80EF04724B027CE6020D7250B"/>
     <w:rsid w:val="00730DF2"/>
   </w:style>
 </w:styles>

</xml_diff>